<commit_message>
Documents update and organization
</commit_message>
<xml_diff>
--- a/Docs/TFS_Z.Home_NTTDATA.docx
+++ b/Docs/TFS_Z.Home_NTTDATA.docx
@@ -9,8 +9,6 @@
           <w:lang w:val="en-US"/>
         </w:rPr>
       </w:pPr>
-      <w:bookmarkStart w:id="0" w:name="_GoBack"/>
-      <w:bookmarkEnd w:id="0"/>
       <w:r>
         <w:rPr>
           <w:lang w:val="en-US"/>
@@ -214,7 +212,6 @@
         </w:drawing>
       </w:r>
     </w:p>
-    <w:p/>
     <w:p>
       <w:r>
         <w:rPr>
@@ -222,7 +219,7 @@
           <w:lang w:eastAsia="it-IT"/>
         </w:rPr>
         <w:drawing>
-          <wp:inline distT="0" distB="0" distL="0" distR="0">
+          <wp:inline distT="0" distB="0" distL="0" distR="0" wp14:anchorId="2AB5559A" wp14:editId="09A1BE87">
             <wp:extent cx="5685182" cy="3621218"/>
             <wp:effectExtent l="0" t="0" r="0" b="0"/>
             <wp:docPr id="3" name="Picture 3" descr="C:\Users\ravallian\Downloads\dwg_zigbee_stack_layers_549x350.png"/>
@@ -272,6 +269,11 @@
       </w:r>
     </w:p>
     <w:p>
+      <w:r>
+        <w:br w:type="page"/>
+      </w:r>
+    </w:p>
+    <w:p>
       <w:pPr>
         <w:pStyle w:val="Heading1"/>
         <w:numPr>
@@ -379,16 +381,14 @@
         </w:rPr>
         <w:t xml:space="preserve">DEV_ADDR_64: 64 bit address for a known device (already added to the </w:t>
       </w:r>
-      <w:proofErr w:type="spellStart"/>
       <w:r>
         <w:rPr>
           <w:rFonts w:ascii="Calibri" w:eastAsia="Times New Roman" w:hAnsi="Calibri" w:cs="Times New Roman"/>
           <w:color w:val="000000"/>
           <w:lang w:val="en-US" w:eastAsia="it-IT"/>
         </w:rPr>
-        <w:t>associeted</w:t>
-      </w:r>
-      <w:proofErr w:type="spellEnd"/>
+        <w:t>associated</w:t>
+      </w:r>
       <w:r>
         <w:rPr>
           <w:rFonts w:ascii="Calibri" w:eastAsia="Times New Roman" w:hAnsi="Calibri" w:cs="Times New Roman"/>
@@ -458,16 +458,14 @@
         </w:rPr>
         <w:t xml:space="preserve"> bit address for a known device (already added to the </w:t>
       </w:r>
-      <w:proofErr w:type="spellStart"/>
       <w:r>
         <w:rPr>
           <w:rFonts w:ascii="Calibri" w:eastAsia="Times New Roman" w:hAnsi="Calibri" w:cs="Times New Roman"/>
           <w:color w:val="000000"/>
           <w:lang w:val="en-US" w:eastAsia="it-IT"/>
         </w:rPr>
-        <w:t>associeted</w:t>
-      </w:r>
-      <w:proofErr w:type="spellEnd"/>
+        <w:t>associated</w:t>
+      </w:r>
       <w:r>
         <w:rPr>
           <w:rFonts w:ascii="Calibri" w:eastAsia="Times New Roman" w:hAnsi="Calibri" w:cs="Times New Roman"/>
@@ -612,7 +610,13 @@
         <w:t>Esso permette di inviare frame di comando esplicitantando anche gli indirizzi di destinazione.</w:t>
       </w:r>
       <w:r>
-        <w:t xml:space="preserve"> Richiede API Output (AO) mode settato ad 1.</w:t>
+        <w:t xml:space="preserve"> Richiede API Output (AO) mode settato ad 1</w:t>
+      </w:r>
+      <w:r>
+        <w:t xml:space="preserve"> o superiore</w:t>
+      </w:r>
+      <w:r>
+        <w:t>.</w:t>
       </w:r>
     </w:p>
     <w:p>
@@ -711,7 +715,14 @@
           <w:b/>
           <w:i/>
         </w:rPr>
-        <w:t xml:space="preserve"> AO=1</w:t>
+        <w:t xml:space="preserve"> AO&gt;=</w:t>
+      </w:r>
+      <w:r>
+        <w:rPr>
+          <w:b/>
+          <w:i/>
+        </w:rPr>
+        <w:t>1</w:t>
       </w:r>
       <w:r>
         <w:t>.</w:t>
@@ -1087,7 +1098,7 @@
           <w:lang w:val="en-US"/>
         </w:rPr>
         <w:tab/>
-        <w:t>1</w:t>
+        <w:t>3</w:t>
       </w:r>
     </w:p>
     <w:p>
@@ -1126,7 +1137,7 @@
           <w:lang w:val="en-US"/>
         </w:rPr>
         <w:tab/>
-        <w:t>0</w:t>
+        <w:t>1</w:t>
       </w:r>
     </w:p>
     <w:p>
@@ -1243,7 +1254,7 @@
         <w:rPr>
           <w:lang w:val="en-US"/>
         </w:rPr>
-        <w:t>ATSM 0</w:t>
+        <w:t>ATSM 1</w:t>
       </w:r>
     </w:p>
     <w:p>
@@ -1411,7 +1422,7 @@
         <w:rPr>
           <w:lang w:val="en-US"/>
         </w:rPr>
-        <w:t>1</w:t>
+        <w:t>3</w:t>
       </w:r>
     </w:p>
     <w:p>
@@ -1457,6 +1468,422 @@
       </w:pPr>
       <w:r>
         <w:lastRenderedPageBreak/>
+        <w:t>General Concepts</w:t>
+      </w:r>
+    </w:p>
+    <w:p/>
+    <w:p>
+      <w:pPr>
+        <w:pStyle w:val="Heading2"/>
+        <w:rPr>
+          <w:lang w:val="en-US"/>
+        </w:rPr>
+      </w:pPr>
+      <w:proofErr w:type="spellStart"/>
+      <w:r>
+        <w:rPr>
+          <w:lang w:val="en-US"/>
+        </w:rPr>
+        <w:t>Xbee</w:t>
+      </w:r>
+      <w:proofErr w:type="spellEnd"/>
+      <w:r>
+        <w:rPr>
+          <w:lang w:val="en-US"/>
+        </w:rPr>
+        <w:t xml:space="preserve"> explicit frames and </w:t>
+      </w:r>
+      <w:proofErr w:type="gramStart"/>
+      <w:r>
+        <w:rPr>
+          <w:lang w:val="en-US"/>
+        </w:rPr>
+        <w:t>APS  frames</w:t>
+      </w:r>
+      <w:proofErr w:type="gramEnd"/>
+    </w:p>
+    <w:p>
+      <w:pPr>
+        <w:rPr>
+          <w:lang w:val="en-US"/>
+        </w:rPr>
+      </w:pPr>
+    </w:p>
+    <w:p>
+      <w:pPr>
+        <w:rPr>
+          <w:noProof/>
+          <w:lang w:val="en-US" w:eastAsia="it-IT"/>
+        </w:rPr>
+      </w:pPr>
+      <w:r>
+        <w:rPr>
+          <w:lang w:val="en-US"/>
+        </w:rPr>
+        <w:t xml:space="preserve">The </w:t>
+      </w:r>
+      <w:proofErr w:type="spellStart"/>
+      <w:r>
+        <w:rPr>
+          <w:lang w:val="en-US"/>
+        </w:rPr>
+        <w:t>Xbee</w:t>
+      </w:r>
+      <w:proofErr w:type="spellEnd"/>
+      <w:r>
+        <w:rPr>
+          <w:lang w:val="en-US"/>
+        </w:rPr>
+        <w:t xml:space="preserve"> firmware will abstract all the </w:t>
+      </w:r>
+      <w:proofErr w:type="spellStart"/>
+      <w:r>
+        <w:rPr>
+          <w:lang w:val="en-US"/>
+        </w:rPr>
+        <w:t>Zigbee</w:t>
+      </w:r>
+      <w:proofErr w:type="spellEnd"/>
+      <w:r>
+        <w:rPr>
+          <w:lang w:val="en-US"/>
+        </w:rPr>
+        <w:t xml:space="preserve"> protocol levels until the APS.</w:t>
+      </w:r>
+      <w:r>
+        <w:rPr>
+          <w:noProof/>
+          <w:lang w:val="en-US" w:eastAsia="it-IT"/>
+        </w:rPr>
+        <w:t xml:space="preserve"> </w:t>
+      </w:r>
+    </w:p>
+    <w:p>
+      <w:pPr>
+        <w:rPr>
+          <w:lang w:val="en-US"/>
+        </w:rPr>
+      </w:pPr>
+      <w:r>
+        <w:rPr>
+          <w:noProof/>
+          <w:lang w:eastAsia="it-IT"/>
+        </w:rPr>
+        <w:drawing>
+          <wp:inline distT="0" distB="0" distL="0" distR="0" wp14:anchorId="53DDD9D8" wp14:editId="00FB0931">
+            <wp:extent cx="6120130" cy="3690548"/>
+            <wp:effectExtent l="0" t="0" r="0" b="5715"/>
+            <wp:docPr id="1" name="Picture 1"/>
+            <wp:cNvGraphicFramePr>
+              <a:graphicFrameLocks xmlns:a="http://schemas.openxmlformats.org/drawingml/2006/main" noChangeAspect="1"/>
+            </wp:cNvGraphicFramePr>
+            <a:graphic xmlns:a="http://schemas.openxmlformats.org/drawingml/2006/main">
+              <a:graphicData uri="http://schemas.openxmlformats.org/drawingml/2006/picture">
+                <pic:pic xmlns:pic="http://schemas.openxmlformats.org/drawingml/2006/picture">
+                  <pic:nvPicPr>
+                    <pic:cNvPr id="0" name="Picture 1"/>
+                    <pic:cNvPicPr>
+                      <a:picLocks noChangeAspect="1" noChangeArrowheads="1"/>
+                    </pic:cNvPicPr>
+                  </pic:nvPicPr>
+                  <pic:blipFill>
+                    <a:blip r:embed="rId10">
+                      <a:extLst>
+                        <a:ext uri="{28A0092B-C50C-407E-A947-70E740481C1C}">
+                          <a14:useLocalDpi xmlns:a14="http://schemas.microsoft.com/office/drawing/2010/main" val="0"/>
+                        </a:ext>
+                      </a:extLst>
+                    </a:blip>
+                    <a:srcRect/>
+                    <a:stretch>
+                      <a:fillRect/>
+                    </a:stretch>
+                  </pic:blipFill>
+                  <pic:spPr bwMode="auto">
+                    <a:xfrm>
+                      <a:off x="0" y="0"/>
+                      <a:ext cx="6120130" cy="3690548"/>
+                    </a:xfrm>
+                    <a:prstGeom prst="rect">
+                      <a:avLst/>
+                    </a:prstGeom>
+                    <a:noFill/>
+                    <a:ln>
+                      <a:noFill/>
+                    </a:ln>
+                  </pic:spPr>
+                </pic:pic>
+              </a:graphicData>
+            </a:graphic>
+          </wp:inline>
+        </w:drawing>
+      </w:r>
+    </w:p>
+    <w:p>
+      <w:pPr>
+        <w:rPr>
+          <w:lang w:val="en-US"/>
+        </w:rPr>
+      </w:pPr>
+      <w:r>
+        <w:rPr>
+          <w:lang w:val="en-US"/>
+        </w:rPr>
+        <w:t xml:space="preserve">APS frames are encapsulated inside the </w:t>
+      </w:r>
+      <w:proofErr w:type="spellStart"/>
+      <w:r>
+        <w:rPr>
+          <w:lang w:val="en-US"/>
+        </w:rPr>
+        <w:t>Xbee</w:t>
+      </w:r>
+      <w:proofErr w:type="spellEnd"/>
+      <w:r>
+        <w:rPr>
+          <w:lang w:val="en-US"/>
+        </w:rPr>
+        <w:t xml:space="preserve"> explicit frame in the “payload” field.</w:t>
+      </w:r>
+      <w:r>
+        <w:rPr>
+          <w:lang w:val="en-US"/>
+        </w:rPr>
+        <w:t xml:space="preserve"> This field is sent as is over the air and since that has to written in “little endian” byte order.</w:t>
+      </w:r>
+    </w:p>
+    <w:p>
+      <w:pPr>
+        <w:rPr>
+          <w:lang w:val="en-US"/>
+        </w:rPr>
+      </w:pPr>
+      <w:r>
+        <w:rPr>
+          <w:noProof/>
+          <w:lang w:eastAsia="it-IT"/>
+        </w:rPr>
+        <w:drawing>
+          <wp:inline distT="0" distB="0" distL="0" distR="0" wp14:anchorId="4963BBAF" wp14:editId="1223FBD3">
+            <wp:extent cx="6120130" cy="2190750"/>
+            <wp:effectExtent l="0" t="0" r="0" b="0"/>
+            <wp:docPr id="4" name="Picture 4"/>
+            <wp:cNvGraphicFramePr>
+              <a:graphicFrameLocks xmlns:a="http://schemas.openxmlformats.org/drawingml/2006/main" noChangeAspect="1"/>
+            </wp:cNvGraphicFramePr>
+            <a:graphic xmlns:a="http://schemas.openxmlformats.org/drawingml/2006/main">
+              <a:graphicData uri="http://schemas.openxmlformats.org/drawingml/2006/picture">
+                <pic:pic xmlns:pic="http://schemas.openxmlformats.org/drawingml/2006/picture">
+                  <pic:nvPicPr>
+                    <pic:cNvPr id="0" name="Picture 2"/>
+                    <pic:cNvPicPr>
+                      <a:picLocks noChangeAspect="1" noChangeArrowheads="1"/>
+                    </pic:cNvPicPr>
+                  </pic:nvPicPr>
+                  <pic:blipFill>
+                    <a:blip r:embed="rId11">
+                      <a:extLst>
+                        <a:ext uri="{28A0092B-C50C-407E-A947-70E740481C1C}">
+                          <a14:useLocalDpi xmlns:a14="http://schemas.microsoft.com/office/drawing/2010/main" val="0"/>
+                        </a:ext>
+                      </a:extLst>
+                    </a:blip>
+                    <a:srcRect/>
+                    <a:stretch>
+                      <a:fillRect/>
+                    </a:stretch>
+                  </pic:blipFill>
+                  <pic:spPr bwMode="auto">
+                    <a:xfrm>
+                      <a:off x="0" y="0"/>
+                      <a:ext cx="6120130" cy="2190750"/>
+                    </a:xfrm>
+                    <a:prstGeom prst="rect">
+                      <a:avLst/>
+                    </a:prstGeom>
+                    <a:noFill/>
+                    <a:ln>
+                      <a:noFill/>
+                    </a:ln>
+                  </pic:spPr>
+                </pic:pic>
+              </a:graphicData>
+            </a:graphic>
+          </wp:inline>
+        </w:drawing>
+      </w:r>
+    </w:p>
+    <w:p>
+      <w:pPr>
+        <w:rPr>
+          <w:lang w:val="en-US"/>
+        </w:rPr>
+      </w:pPr>
+    </w:p>
+    <w:p>
+      <w:pPr>
+        <w:pStyle w:val="Heading2"/>
+      </w:pPr>
+      <w:r>
+        <w:t>Reading ZDO message</w:t>
+      </w:r>
+    </w:p>
+    <w:p/>
+    <w:p>
+      <w:pPr>
+        <w:rPr>
+          <w:lang w:val="en-US"/>
+        </w:rPr>
+      </w:pPr>
+      <w:r>
+        <w:rPr>
+          <w:lang w:val="en-US"/>
+        </w:rPr>
+        <w:lastRenderedPageBreak/>
+        <w:t xml:space="preserve">In order to read ZDO </w:t>
+      </w:r>
+      <w:r>
+        <w:rPr>
+          <w:lang w:val="en-US"/>
+        </w:rPr>
+        <w:t>m</w:t>
+      </w:r>
+      <w:r>
+        <w:rPr>
+          <w:lang w:val="en-US"/>
+        </w:rPr>
+        <w:t xml:space="preserve">essages the </w:t>
+      </w:r>
+      <w:proofErr w:type="spellStart"/>
+      <w:r>
+        <w:rPr>
+          <w:lang w:val="en-US"/>
+        </w:rPr>
+        <w:t>Xbee</w:t>
+      </w:r>
+      <w:proofErr w:type="spellEnd"/>
+      <w:r>
+        <w:rPr>
+          <w:lang w:val="en-US"/>
+        </w:rPr>
+        <w:t xml:space="preserve"> </w:t>
+      </w:r>
+      <w:r>
+        <w:rPr>
+          <w:lang w:val="en-US"/>
+        </w:rPr>
+        <w:t>AO (API Output</w:t>
+      </w:r>
+      <w:r>
+        <w:rPr>
+          <w:lang w:val="en-US"/>
+        </w:rPr>
+        <w:t xml:space="preserve"> mode</w:t>
+      </w:r>
+      <w:r>
+        <w:rPr>
+          <w:lang w:val="en-US"/>
+        </w:rPr>
+        <w:t>)</w:t>
+      </w:r>
+      <w:r>
+        <w:rPr>
+          <w:lang w:val="en-US"/>
+        </w:rPr>
+        <w:t xml:space="preserve"> needs to be set to 3.</w:t>
+      </w:r>
+    </w:p>
+    <w:p>
+      <w:pPr>
+        <w:rPr>
+          <w:lang w:val="en-US"/>
+        </w:rPr>
+      </w:pPr>
+      <w:r>
+        <w:rPr>
+          <w:lang w:val="en-US"/>
+        </w:rPr>
+        <w:t xml:space="preserve">ZDO messages needs to be formatted as APS frames including the APS header (frame type and </w:t>
+      </w:r>
+      <w:r>
+        <w:rPr>
+          <w:lang w:val="en-US"/>
+        </w:rPr>
+        <w:t xml:space="preserve">transaction id included). Detail about the APS frames can be found in </w:t>
+      </w:r>
+      <w:proofErr w:type="spellStart"/>
+      <w:proofErr w:type="gramStart"/>
+      <w:r>
+        <w:rPr>
+          <w:lang w:val="en-US"/>
+        </w:rPr>
+        <w:t>ZigbeeSpec</w:t>
+      </w:r>
+      <w:proofErr w:type="spellEnd"/>
+      <w:r>
+        <w:rPr>
+          <w:lang w:val="en-US"/>
+        </w:rPr>
+        <w:t xml:space="preserve"> </w:t>
+      </w:r>
+      <w:r>
+        <w:rPr>
+          <w:rStyle w:val="apple-converted-space"/>
+          <w:rFonts w:ascii="Tahoma" w:hAnsi="Tahoma" w:cs="Tahoma"/>
+          <w:color w:val="000000"/>
+          <w:sz w:val="20"/>
+          <w:szCs w:val="20"/>
+          <w:lang w:val="en-US"/>
+        </w:rPr>
+        <w:t> </w:t>
+      </w:r>
+      <w:r>
+        <w:rPr>
+          <w:rFonts w:ascii="Tahoma" w:hAnsi="Tahoma" w:cs="Tahoma"/>
+          <w:color w:val="000000"/>
+          <w:sz w:val="20"/>
+          <w:szCs w:val="20"/>
+          <w:lang w:val="en-US"/>
+        </w:rPr>
+        <w:t>cap</w:t>
+      </w:r>
+      <w:proofErr w:type="gramEnd"/>
+      <w:r>
+        <w:rPr>
+          <w:rFonts w:ascii="Tahoma" w:hAnsi="Tahoma" w:cs="Tahoma"/>
+          <w:color w:val="000000"/>
+          <w:sz w:val="20"/>
+          <w:szCs w:val="20"/>
+          <w:lang w:val="en-US"/>
+        </w:rPr>
+        <w:t xml:space="preserve"> </w:t>
+      </w:r>
+      <w:r>
+        <w:rPr>
+          <w:rFonts w:ascii="Tahoma" w:hAnsi="Tahoma" w:cs="Tahoma"/>
+          <w:color w:val="000000"/>
+          <w:sz w:val="20"/>
+          <w:szCs w:val="20"/>
+          <w:lang w:val="en-US"/>
+        </w:rPr>
+        <w:t>2.4.2.8</w:t>
+      </w:r>
+      <w:r>
+        <w:rPr>
+          <w:rFonts w:ascii="Tahoma" w:hAnsi="Tahoma" w:cs="Tahoma"/>
+          <w:color w:val="000000"/>
+          <w:sz w:val="20"/>
+          <w:szCs w:val="20"/>
+          <w:lang w:val="en-US"/>
+        </w:rPr>
+        <w:t>.</w:t>
+      </w:r>
+    </w:p>
+    <w:p>
+      <w:pPr>
+        <w:pStyle w:val="Heading1"/>
+      </w:pPr>
+      <w:r>
         <w:t>Network D</w:t>
       </w:r>
       <w:r>
@@ -1964,6 +2391,7 @@
                 <w:color w:val="000000"/>
                 <w:lang w:eastAsia="it-IT"/>
               </w:rPr>
+              <w:lastRenderedPageBreak/>
               <w:t>Frame data fields</w:t>
             </w:r>
           </w:p>
@@ -2388,7 +2816,6 @@
                 <w:color w:val="000000"/>
                 <w:lang w:eastAsia="it-IT"/>
               </w:rPr>
-              <w:lastRenderedPageBreak/>
               <w:t>Frame Seq ID</w:t>
             </w:r>
           </w:p>
@@ -3686,7 +4113,7 @@
                 <w:color w:val="000000"/>
                 <w:lang w:eastAsia="it-IT"/>
               </w:rPr>
-              <w:t>--</w:t>
+              <w:t>Transaction ID</w:t>
             </w:r>
           </w:p>
         </w:tc>
@@ -3792,7 +4219,15 @@
                 <w:color w:val="000000"/>
                 <w:lang w:eastAsia="it-IT"/>
               </w:rPr>
-              <w:t>Index Start</w:t>
+              <w:t>Start</w:t>
+            </w:r>
+            <w:r>
+              <w:rPr>
+                <w:rFonts w:ascii="Calibri" w:eastAsia="Times New Roman" w:hAnsi="Calibri" w:cs="Times New Roman"/>
+                <w:color w:val="000000"/>
+                <w:lang w:eastAsia="it-IT"/>
+              </w:rPr>
+              <w:t xml:space="preserve"> Index</w:t>
             </w:r>
           </w:p>
         </w:tc>
@@ -3996,6 +4431,7 @@
         <w:pStyle w:val="Heading3"/>
       </w:pPr>
       <w:r>
+        <w:lastRenderedPageBreak/>
         <w:t>Pseudo code</w:t>
       </w:r>
     </w:p>
@@ -4023,7 +4459,6 @@
         <w:rPr>
           <w:lang w:val="en-US"/>
         </w:rPr>
-        <w:lastRenderedPageBreak/>
         <w:t>Frame details</w:t>
       </w:r>
       <w:r>
@@ -5454,10 +5889,367 @@
       <w:r>
         <w:t>description</w:t>
       </w:r>
+      <w:r>
+        <w:t>:</w:t>
+      </w:r>
+    </w:p>
+    <w:tbl>
+      <w:tblPr>
+        <w:tblW w:w="4320" w:type="dxa"/>
+        <w:tblInd w:w="55" w:type="dxa"/>
+        <w:tblCellMar>
+          <w:left w:w="70" w:type="dxa"/>
+          <w:right w:w="70" w:type="dxa"/>
+        </w:tblCellMar>
+        <w:tblLook w:val="04A0" w:firstRow="1" w:lastRow="0" w:firstColumn="1" w:lastColumn="0" w:noHBand="0" w:noVBand="1"/>
+      </w:tblPr>
+      <w:tblGrid>
+        <w:gridCol w:w="1720"/>
+        <w:gridCol w:w="1300"/>
+        <w:gridCol w:w="1300"/>
+      </w:tblGrid>
+      <w:tr>
+        <w:trPr>
+          <w:trHeight w:val="300"/>
+        </w:trPr>
+        <w:tc>
+          <w:tcPr>
+            <w:tcW w:w="1720" w:type="dxa"/>
+            <w:tcBorders>
+              <w:top w:val="single" w:sz="4" w:space="0" w:color="auto"/>
+              <w:left w:val="single" w:sz="4" w:space="0" w:color="auto"/>
+              <w:bottom w:val="single" w:sz="4" w:space="0" w:color="auto"/>
+              <w:right w:val="single" w:sz="4" w:space="0" w:color="auto"/>
+            </w:tcBorders>
+            <w:shd w:val="clear" w:color="auto" w:fill="auto"/>
+            <w:noWrap/>
+            <w:vAlign w:val="bottom"/>
+            <w:hideMark/>
+          </w:tcPr>
+          <w:p>
+            <w:pPr>
+              <w:spacing w:after="0" w:line="240" w:lineRule="auto"/>
+              <w:rPr>
+                <w:rFonts w:ascii="Calibri" w:eastAsia="Times New Roman" w:hAnsi="Calibri" w:cs="Times New Roman"/>
+                <w:color w:val="000000"/>
+                <w:lang w:eastAsia="it-IT"/>
+              </w:rPr>
+            </w:pPr>
+            <w:r>
+              <w:rPr>
+                <w:rFonts w:ascii="Calibri" w:eastAsia="Times New Roman" w:hAnsi="Calibri" w:cs="Times New Roman"/>
+                <w:color w:val="000000"/>
+                <w:lang w:eastAsia="it-IT"/>
+              </w:rPr>
+              <w:t>data fields</w:t>
+            </w:r>
+          </w:p>
+        </w:tc>
+        <w:tc>
+          <w:tcPr>
+            <w:tcW w:w="1300" w:type="dxa"/>
+            <w:tcBorders>
+              <w:top w:val="single" w:sz="4" w:space="0" w:color="auto"/>
+              <w:left w:val="nil"/>
+              <w:bottom w:val="single" w:sz="4" w:space="0" w:color="auto"/>
+              <w:right w:val="single" w:sz="4" w:space="0" w:color="auto"/>
+            </w:tcBorders>
+            <w:shd w:val="clear" w:color="auto" w:fill="auto"/>
+            <w:noWrap/>
+            <w:vAlign w:val="bottom"/>
+            <w:hideMark/>
+          </w:tcPr>
+          <w:p>
+            <w:pPr>
+              <w:spacing w:after="0" w:line="240" w:lineRule="auto"/>
+              <w:jc w:val="center"/>
+              <w:rPr>
+                <w:rFonts w:ascii="Calibri" w:eastAsia="Times New Roman" w:hAnsi="Calibri" w:cs="Times New Roman"/>
+                <w:color w:val="000000"/>
+                <w:lang w:eastAsia="it-IT"/>
+              </w:rPr>
+            </w:pPr>
+            <w:r>
+              <w:rPr>
+                <w:rFonts w:ascii="Calibri" w:eastAsia="Times New Roman" w:hAnsi="Calibri" w:cs="Times New Roman"/>
+                <w:color w:val="000000"/>
+                <w:lang w:eastAsia="it-IT"/>
+              </w:rPr>
+              <w:t xml:space="preserve"> Offset </w:t>
+            </w:r>
+          </w:p>
+        </w:tc>
+        <w:tc>
+          <w:tcPr>
+            <w:tcW w:w="1300" w:type="dxa"/>
+            <w:tcBorders>
+              <w:top w:val="single" w:sz="4" w:space="0" w:color="auto"/>
+              <w:left w:val="nil"/>
+              <w:bottom w:val="single" w:sz="4" w:space="0" w:color="auto"/>
+              <w:right w:val="single" w:sz="4" w:space="0" w:color="auto"/>
+            </w:tcBorders>
+            <w:shd w:val="clear" w:color="auto" w:fill="auto"/>
+            <w:noWrap/>
+            <w:vAlign w:val="bottom"/>
+            <w:hideMark/>
+          </w:tcPr>
+          <w:p>
+            <w:pPr>
+              <w:spacing w:after="0" w:line="240" w:lineRule="auto"/>
+              <w:jc w:val="center"/>
+              <w:rPr>
+                <w:rFonts w:ascii="Calibri" w:eastAsia="Times New Roman" w:hAnsi="Calibri" w:cs="Times New Roman"/>
+                <w:color w:val="000000"/>
+                <w:lang w:eastAsia="it-IT"/>
+              </w:rPr>
+            </w:pPr>
+            <w:r>
+              <w:rPr>
+                <w:rFonts w:ascii="Calibri" w:eastAsia="Times New Roman" w:hAnsi="Calibri" w:cs="Times New Roman"/>
+                <w:color w:val="000000"/>
+                <w:lang w:eastAsia="it-IT"/>
+              </w:rPr>
+              <w:t>Example</w:t>
+            </w:r>
+          </w:p>
+        </w:tc>
+      </w:tr>
+      <w:tr>
+        <w:trPr>
+          <w:trHeight w:val="300"/>
+        </w:trPr>
+        <w:tc>
+          <w:tcPr>
+            <w:tcW w:w="1720" w:type="dxa"/>
+            <w:tcBorders>
+              <w:top w:val="nil"/>
+              <w:left w:val="single" w:sz="4" w:space="0" w:color="auto"/>
+              <w:bottom w:val="single" w:sz="4" w:space="0" w:color="auto"/>
+              <w:right w:val="single" w:sz="4" w:space="0" w:color="auto"/>
+            </w:tcBorders>
+            <w:shd w:val="clear" w:color="auto" w:fill="auto"/>
+            <w:noWrap/>
+            <w:vAlign w:val="bottom"/>
+            <w:hideMark/>
+          </w:tcPr>
+          <w:p>
+            <w:pPr>
+              <w:spacing w:after="0" w:line="240" w:lineRule="auto"/>
+              <w:rPr>
+                <w:rFonts w:ascii="Calibri" w:eastAsia="Times New Roman" w:hAnsi="Calibri" w:cs="Times New Roman"/>
+                <w:color w:val="000000"/>
+                <w:lang w:eastAsia="it-IT"/>
+              </w:rPr>
+            </w:pPr>
+            <w:r>
+              <w:rPr>
+                <w:rFonts w:ascii="Calibri" w:eastAsia="Times New Roman" w:hAnsi="Calibri" w:cs="Times New Roman"/>
+                <w:color w:val="000000"/>
+                <w:lang w:eastAsia="it-IT"/>
+              </w:rPr>
+              <w:t>Transaction ID</w:t>
+            </w:r>
+          </w:p>
+        </w:tc>
+        <w:tc>
+          <w:tcPr>
+            <w:tcW w:w="1300" w:type="dxa"/>
+            <w:tcBorders>
+              <w:top w:val="nil"/>
+              <w:left w:val="nil"/>
+              <w:bottom w:val="single" w:sz="4" w:space="0" w:color="auto"/>
+              <w:right w:val="single" w:sz="4" w:space="0" w:color="auto"/>
+            </w:tcBorders>
+            <w:shd w:val="clear" w:color="auto" w:fill="auto"/>
+            <w:noWrap/>
+            <w:vAlign w:val="center"/>
+            <w:hideMark/>
+          </w:tcPr>
+          <w:p>
+            <w:pPr>
+              <w:spacing w:after="0" w:line="240" w:lineRule="auto"/>
+              <w:jc w:val="center"/>
+              <w:rPr>
+                <w:rFonts w:ascii="Calibri" w:eastAsia="Times New Roman" w:hAnsi="Calibri" w:cs="Times New Roman"/>
+                <w:color w:val="000000"/>
+                <w:lang w:eastAsia="it-IT"/>
+              </w:rPr>
+            </w:pPr>
+            <w:r>
+              <w:rPr>
+                <w:rFonts w:ascii="Calibri" w:eastAsia="Times New Roman" w:hAnsi="Calibri" w:cs="Times New Roman"/>
+                <w:color w:val="000000"/>
+                <w:lang w:eastAsia="it-IT"/>
+              </w:rPr>
+              <w:t>0</w:t>
+            </w:r>
+          </w:p>
+        </w:tc>
+        <w:tc>
+          <w:tcPr>
+            <w:tcW w:w="1300" w:type="dxa"/>
+            <w:tcBorders>
+              <w:top w:val="nil"/>
+              <w:left w:val="nil"/>
+              <w:bottom w:val="single" w:sz="4" w:space="0" w:color="auto"/>
+              <w:right w:val="single" w:sz="4" w:space="0" w:color="auto"/>
+            </w:tcBorders>
+            <w:shd w:val="clear" w:color="auto" w:fill="auto"/>
+            <w:noWrap/>
+            <w:vAlign w:val="center"/>
+            <w:hideMark/>
+          </w:tcPr>
+          <w:p>
+            <w:pPr>
+              <w:spacing w:after="0" w:line="240" w:lineRule="auto"/>
+              <w:jc w:val="center"/>
+              <w:rPr>
+                <w:rFonts w:ascii="Calibri" w:eastAsia="Times New Roman" w:hAnsi="Calibri" w:cs="Times New Roman"/>
+                <w:color w:val="000000"/>
+                <w:lang w:eastAsia="it-IT"/>
+              </w:rPr>
+            </w:pPr>
+            <w:r>
+              <w:rPr>
+                <w:rFonts w:ascii="Calibri" w:eastAsia="Times New Roman" w:hAnsi="Calibri" w:cs="Times New Roman"/>
+                <w:color w:val="000000"/>
+                <w:lang w:eastAsia="it-IT"/>
+              </w:rPr>
+              <w:t>0x12</w:t>
+            </w:r>
+          </w:p>
+        </w:tc>
+      </w:tr>
+      <w:tr>
+        <w:trPr>
+          <w:trHeight w:val="300"/>
+        </w:trPr>
+        <w:tc>
+          <w:tcPr>
+            <w:tcW w:w="1720" w:type="dxa"/>
+            <w:tcBorders>
+              <w:top w:val="nil"/>
+              <w:left w:val="single" w:sz="4" w:space="0" w:color="auto"/>
+              <w:bottom w:val="single" w:sz="4" w:space="0" w:color="auto"/>
+              <w:right w:val="single" w:sz="4" w:space="0" w:color="auto"/>
+            </w:tcBorders>
+            <w:shd w:val="clear" w:color="auto" w:fill="auto"/>
+            <w:noWrap/>
+            <w:vAlign w:val="bottom"/>
+            <w:hideMark/>
+          </w:tcPr>
+          <w:p>
+            <w:pPr>
+              <w:spacing w:after="0" w:line="240" w:lineRule="auto"/>
+              <w:rPr>
+                <w:rFonts w:ascii="Calibri" w:eastAsia="Times New Roman" w:hAnsi="Calibri" w:cs="Times New Roman"/>
+                <w:color w:val="000000"/>
+                <w:lang w:eastAsia="it-IT"/>
+              </w:rPr>
+            </w:pPr>
+            <w:r>
+              <w:rPr>
+                <w:rFonts w:ascii="Calibri" w:eastAsia="Times New Roman" w:hAnsi="Calibri" w:cs="Times New Roman"/>
+                <w:color w:val="000000"/>
+                <w:lang w:eastAsia="it-IT"/>
+              </w:rPr>
+              <w:t>Routing Table</w:t>
+            </w:r>
+          </w:p>
+        </w:tc>
+        <w:tc>
+          <w:tcPr>
+            <w:tcW w:w="1300" w:type="dxa"/>
+            <w:tcBorders>
+              <w:top w:val="nil"/>
+              <w:left w:val="nil"/>
+              <w:bottom w:val="single" w:sz="4" w:space="0" w:color="auto"/>
+              <w:right w:val="single" w:sz="4" w:space="0" w:color="auto"/>
+            </w:tcBorders>
+            <w:shd w:val="clear" w:color="auto" w:fill="auto"/>
+            <w:noWrap/>
+            <w:vAlign w:val="center"/>
+            <w:hideMark/>
+          </w:tcPr>
+          <w:p>
+            <w:pPr>
+              <w:spacing w:after="0" w:line="240" w:lineRule="auto"/>
+              <w:jc w:val="center"/>
+              <w:rPr>
+                <w:rFonts w:ascii="Calibri" w:eastAsia="Times New Roman" w:hAnsi="Calibri" w:cs="Times New Roman"/>
+                <w:color w:val="000000"/>
+                <w:lang w:eastAsia="it-IT"/>
+              </w:rPr>
+            </w:pPr>
+            <w:r>
+              <w:rPr>
+                <w:rFonts w:ascii="Calibri" w:eastAsia="Times New Roman" w:hAnsi="Calibri" w:cs="Times New Roman"/>
+                <w:color w:val="000000"/>
+                <w:lang w:eastAsia="it-IT"/>
+              </w:rPr>
+              <w:t>1</w:t>
+            </w:r>
+          </w:p>
+        </w:tc>
+        <w:tc>
+          <w:tcPr>
+            <w:tcW w:w="1300" w:type="dxa"/>
+            <w:tcBorders>
+              <w:top w:val="nil"/>
+              <w:left w:val="nil"/>
+              <w:bottom w:val="single" w:sz="4" w:space="0" w:color="auto"/>
+              <w:right w:val="single" w:sz="4" w:space="0" w:color="auto"/>
+            </w:tcBorders>
+            <w:shd w:val="clear" w:color="auto" w:fill="auto"/>
+            <w:noWrap/>
+            <w:vAlign w:val="center"/>
+            <w:hideMark/>
+          </w:tcPr>
+          <w:p>
+            <w:pPr>
+              <w:spacing w:after="0" w:line="240" w:lineRule="auto"/>
+              <w:jc w:val="center"/>
+              <w:rPr>
+                <w:rFonts w:ascii="Calibri" w:eastAsia="Times New Roman" w:hAnsi="Calibri" w:cs="Times New Roman"/>
+                <w:color w:val="000000"/>
+                <w:lang w:eastAsia="it-IT"/>
+              </w:rPr>
+            </w:pPr>
+            <w:r>
+              <w:rPr>
+                <w:rFonts w:ascii="Calibri" w:eastAsia="Times New Roman" w:hAnsi="Calibri" w:cs="Times New Roman"/>
+                <w:color w:val="000000"/>
+                <w:lang w:eastAsia="it-IT"/>
+              </w:rPr>
+              <w:t>0x01</w:t>
+            </w:r>
+          </w:p>
+        </w:tc>
+      </w:tr>
+    </w:tbl>
+    <w:p/>
+    <w:p>
+      <w:r>
+        <w:rPr>
+          <w:rFonts w:ascii="Calibri" w:eastAsia="Times New Roman" w:hAnsi="Calibri" w:cs="Times New Roman"/>
+          <w:color w:val="000000"/>
+          <w:lang w:eastAsia="it-IT"/>
+        </w:rPr>
+        <w:t>Routing Table</w:t>
+      </w:r>
+      <w:r>
+        <w:rPr>
+          <w:rFonts w:ascii="Calibri" w:eastAsia="Times New Roman" w:hAnsi="Calibri" w:cs="Times New Roman"/>
+          <w:color w:val="000000"/>
+          <w:lang w:eastAsia="it-IT"/>
+        </w:rPr>
+        <w:t>:</w:t>
+      </w:r>
     </w:p>
     <w:tbl>
       <w:tblPr>
         <w:tblW w:w="0" w:type="auto"/>
+        <w:tblInd w:w="108" w:type="dxa"/>
         <w:tblBorders>
           <w:top w:val="single" w:sz="4" w:space="0" w:color="auto"/>
           <w:left w:val="single" w:sz="4" w:space="0" w:color="auto"/>
@@ -5470,9 +6262,9 @@
         <w:tblLook w:val="0000" w:firstRow="0" w:lastRow="0" w:firstColumn="0" w:lastColumn="0" w:noHBand="0" w:noVBand="0"/>
       </w:tblPr>
       <w:tblGrid>
-        <w:gridCol w:w="2488"/>
-        <w:gridCol w:w="2488"/>
-        <w:gridCol w:w="2492"/>
+        <w:gridCol w:w="2694"/>
+        <w:gridCol w:w="1701"/>
+        <w:gridCol w:w="2965"/>
       </w:tblGrid>
       <w:tr>
         <w:trPr>
@@ -5480,7 +6272,7 @@
         </w:trPr>
         <w:tc>
           <w:tcPr>
-            <w:tcW w:w="2488" w:type="dxa"/>
+            <w:tcW w:w="2694" w:type="dxa"/>
           </w:tcPr>
           <w:p>
             <w:pPr>
@@ -5506,7 +6298,7 @@
         </w:tc>
         <w:tc>
           <w:tcPr>
-            <w:tcW w:w="2488" w:type="dxa"/>
+            <w:tcW w:w="1701" w:type="dxa"/>
           </w:tcPr>
           <w:p>
             <w:pPr>
@@ -5532,7 +6324,7 @@
         </w:tc>
         <w:tc>
           <w:tcPr>
-            <w:tcW w:w="2492" w:type="dxa"/>
+            <w:tcW w:w="2965" w:type="dxa"/>
           </w:tcPr>
           <w:p>
             <w:pPr>
@@ -5563,7 +6355,7 @@
         </w:trPr>
         <w:tc>
           <w:tcPr>
-            <w:tcW w:w="2488" w:type="dxa"/>
+            <w:tcW w:w="2694" w:type="dxa"/>
           </w:tcPr>
           <w:p>
             <w:pPr>
@@ -5587,7 +6379,7 @@
         </w:tc>
         <w:tc>
           <w:tcPr>
-            <w:tcW w:w="2488" w:type="dxa"/>
+            <w:tcW w:w="1701" w:type="dxa"/>
           </w:tcPr>
           <w:p>
             <w:pPr>
@@ -5611,7 +6403,7 @@
         </w:tc>
         <w:tc>
           <w:tcPr>
-            <w:tcW w:w="2492" w:type="dxa"/>
+            <w:tcW w:w="2965" w:type="dxa"/>
           </w:tcPr>
           <w:p>
             <w:pPr>
@@ -5633,7 +6425,7 @@
         </w:trPr>
         <w:tc>
           <w:tcPr>
-            <w:tcW w:w="2488" w:type="dxa"/>
+            <w:tcW w:w="2694" w:type="dxa"/>
           </w:tcPr>
           <w:p>
             <w:pPr>
@@ -5657,7 +6449,7 @@
         </w:tc>
         <w:tc>
           <w:tcPr>
-            <w:tcW w:w="2488" w:type="dxa"/>
+            <w:tcW w:w="1701" w:type="dxa"/>
           </w:tcPr>
           <w:p>
             <w:pPr>
@@ -5681,7 +6473,7 @@
         </w:tc>
         <w:tc>
           <w:tcPr>
-            <w:tcW w:w="2492" w:type="dxa"/>
+            <w:tcW w:w="2965" w:type="dxa"/>
           </w:tcPr>
           <w:p>
             <w:pPr>
@@ -5712,7 +6504,7 @@
         </w:trPr>
         <w:tc>
           <w:tcPr>
-            <w:tcW w:w="2488" w:type="dxa"/>
+            <w:tcW w:w="2694" w:type="dxa"/>
           </w:tcPr>
           <w:p>
             <w:pPr>
@@ -5736,7 +6528,7 @@
         </w:tc>
         <w:tc>
           <w:tcPr>
-            <w:tcW w:w="2488" w:type="dxa"/>
+            <w:tcW w:w="1701" w:type="dxa"/>
           </w:tcPr>
           <w:p>
             <w:pPr>
@@ -5760,7 +6552,7 @@
         </w:tc>
         <w:tc>
           <w:tcPr>
-            <w:tcW w:w="2492" w:type="dxa"/>
+            <w:tcW w:w="2965" w:type="dxa"/>
           </w:tcPr>
           <w:p>
             <w:pPr>
@@ -5791,7 +6583,7 @@
         </w:trPr>
         <w:tc>
           <w:tcPr>
-            <w:tcW w:w="2488" w:type="dxa"/>
+            <w:tcW w:w="2694" w:type="dxa"/>
           </w:tcPr>
           <w:p>
             <w:pPr>
@@ -5815,7 +6607,7 @@
         </w:tc>
         <w:tc>
           <w:tcPr>
-            <w:tcW w:w="2488" w:type="dxa"/>
+            <w:tcW w:w="1701" w:type="dxa"/>
           </w:tcPr>
           <w:p>
             <w:pPr>
@@ -5839,7 +6631,7 @@
         </w:tc>
         <w:tc>
           <w:tcPr>
-            <w:tcW w:w="2492" w:type="dxa"/>
+            <w:tcW w:w="2965" w:type="dxa"/>
           </w:tcPr>
           <w:p>
             <w:pPr>
@@ -5870,7 +6662,7 @@
         </w:trPr>
         <w:tc>
           <w:tcPr>
-            <w:tcW w:w="2488" w:type="dxa"/>
+            <w:tcW w:w="2694" w:type="dxa"/>
           </w:tcPr>
           <w:p>
             <w:pPr>
@@ -5894,7 +6686,7 @@
         </w:tc>
         <w:tc>
           <w:tcPr>
-            <w:tcW w:w="2488" w:type="dxa"/>
+            <w:tcW w:w="1701" w:type="dxa"/>
           </w:tcPr>
           <w:p>
             <w:pPr>
@@ -5918,7 +6710,7 @@
         </w:tc>
         <w:tc>
           <w:tcPr>
-            <w:tcW w:w="2492" w:type="dxa"/>
+            <w:tcW w:w="2965" w:type="dxa"/>
           </w:tcPr>
           <w:p>
             <w:pPr>
@@ -5990,6 +6782,7 @@
         <w:pStyle w:val="Heading2"/>
       </w:pPr>
       <w:r>
+        <w:lastRenderedPageBreak/>
         <w:t>Active Endpoint Request</w:t>
       </w:r>
     </w:p>
@@ -6084,7 +6877,6 @@
     </w:p>
     <w:p>
       <w:r>
-        <w:lastRenderedPageBreak/>
         <w:t xml:space="preserve">Questa azione </w:t>
       </w:r>
       <w:r>
@@ -7816,6 +8608,7 @@
                 <w:color w:val="000000"/>
                 <w:lang w:eastAsia="it-IT"/>
               </w:rPr>
+              <w:lastRenderedPageBreak/>
               <w:t>tx options</w:t>
             </w:r>
           </w:p>
@@ -8268,6 +9061,112 @@
                 <w:color w:val="000000"/>
                 <w:lang w:eastAsia="it-IT"/>
               </w:rPr>
+              <w:t>Transaction ID</w:t>
+            </w:r>
+          </w:p>
+        </w:tc>
+        <w:tc>
+          <w:tcPr>
+            <w:tcW w:w="1300" w:type="dxa"/>
+            <w:tcBorders>
+              <w:top w:val="nil"/>
+              <w:left w:val="nil"/>
+              <w:bottom w:val="single" w:sz="4" w:space="0" w:color="auto"/>
+              <w:right w:val="single" w:sz="4" w:space="0" w:color="auto"/>
+            </w:tcBorders>
+            <w:shd w:val="clear" w:color="auto" w:fill="auto"/>
+            <w:noWrap/>
+            <w:vAlign w:val="center"/>
+            <w:hideMark/>
+          </w:tcPr>
+          <w:p>
+            <w:pPr>
+              <w:spacing w:after="0" w:line="240" w:lineRule="auto"/>
+              <w:jc w:val="center"/>
+              <w:rPr>
+                <w:rFonts w:ascii="Calibri" w:eastAsia="Times New Roman" w:hAnsi="Calibri" w:cs="Times New Roman"/>
+                <w:color w:val="000000"/>
+                <w:lang w:eastAsia="it-IT"/>
+              </w:rPr>
+            </w:pPr>
+            <w:r>
+              <w:rPr>
+                <w:rFonts w:ascii="Calibri" w:eastAsia="Times New Roman" w:hAnsi="Calibri" w:cs="Times New Roman"/>
+                <w:color w:val="000000"/>
+                <w:lang w:eastAsia="it-IT"/>
+              </w:rPr>
+              <w:t>0</w:t>
+            </w:r>
+          </w:p>
+        </w:tc>
+        <w:tc>
+          <w:tcPr>
+            <w:tcW w:w="1300" w:type="dxa"/>
+            <w:tcBorders>
+              <w:top w:val="nil"/>
+              <w:left w:val="nil"/>
+              <w:bottom w:val="single" w:sz="4" w:space="0" w:color="auto"/>
+              <w:right w:val="single" w:sz="4" w:space="0" w:color="auto"/>
+            </w:tcBorders>
+            <w:shd w:val="clear" w:color="auto" w:fill="auto"/>
+            <w:noWrap/>
+            <w:vAlign w:val="center"/>
+            <w:hideMark/>
+          </w:tcPr>
+          <w:p>
+            <w:pPr>
+              <w:spacing w:after="0" w:line="240" w:lineRule="auto"/>
+              <w:jc w:val="center"/>
+              <w:rPr>
+                <w:rFonts w:ascii="Calibri" w:eastAsia="Times New Roman" w:hAnsi="Calibri" w:cs="Times New Roman"/>
+                <w:color w:val="000000"/>
+                <w:lang w:eastAsia="it-IT"/>
+              </w:rPr>
+            </w:pPr>
+            <w:r>
+              <w:rPr>
+                <w:rFonts w:ascii="Calibri" w:eastAsia="Times New Roman" w:hAnsi="Calibri" w:cs="Times New Roman"/>
+                <w:color w:val="000000"/>
+                <w:lang w:eastAsia="it-IT"/>
+              </w:rPr>
+              <w:t>0x12</w:t>
+            </w:r>
+          </w:p>
+        </w:tc>
+      </w:tr>
+      <w:tr>
+        <w:trPr>
+          <w:trHeight w:val="300"/>
+        </w:trPr>
+        <w:tc>
+          <w:tcPr>
+            <w:tcW w:w="1720" w:type="dxa"/>
+            <w:tcBorders>
+              <w:top w:val="nil"/>
+              <w:left w:val="single" w:sz="4" w:space="0" w:color="auto"/>
+              <w:bottom w:val="single" w:sz="4" w:space="0" w:color="auto"/>
+              <w:right w:val="single" w:sz="4" w:space="0" w:color="auto"/>
+            </w:tcBorders>
+            <w:shd w:val="clear" w:color="auto" w:fill="auto"/>
+            <w:noWrap/>
+            <w:vAlign w:val="bottom"/>
+            <w:hideMark/>
+          </w:tcPr>
+          <w:p>
+            <w:pPr>
+              <w:spacing w:after="0" w:line="240" w:lineRule="auto"/>
+              <w:rPr>
+                <w:rFonts w:ascii="Calibri" w:eastAsia="Times New Roman" w:hAnsi="Calibri" w:cs="Times New Roman"/>
+                <w:color w:val="000000"/>
+                <w:lang w:eastAsia="it-IT"/>
+              </w:rPr>
+            </w:pPr>
+            <w:r>
+              <w:rPr>
+                <w:rFonts w:ascii="Calibri" w:eastAsia="Times New Roman" w:hAnsi="Calibri" w:cs="Times New Roman"/>
+                <w:color w:val="000000"/>
+                <w:lang w:eastAsia="it-IT"/>
+              </w:rPr>
               <w:t>Device addres</w:t>
             </w:r>
           </w:p>
@@ -8302,7 +9201,7 @@
                 <w:color w:val="000000"/>
                 <w:lang w:eastAsia="it-IT"/>
               </w:rPr>
-              <w:t>0</w:t>
+              <w:t>1</w:t>
             </w:r>
           </w:p>
         </w:tc>
@@ -8348,7 +9247,6 @@
     </w:p>
     <w:p>
       <w:r>
-        <w:lastRenderedPageBreak/>
         <w:t>0x76001511</w:t>
       </w:r>
       <w:r>
@@ -9305,6 +10203,7 @@
                 <w:color w:val="000000"/>
                 <w:lang w:eastAsia="it-IT"/>
               </w:rPr>
+              <w:lastRenderedPageBreak/>
               <w:t>dest end point</w:t>
             </w:r>
           </w:p>
@@ -9937,6 +10836,358 @@
     <w:p>
       <w:r>
         <w:t>Data Payload description</w:t>
+      </w:r>
+    </w:p>
+    <w:tbl>
+      <w:tblPr>
+        <w:tblW w:w="4320" w:type="dxa"/>
+        <w:tblInd w:w="55" w:type="dxa"/>
+        <w:tblCellMar>
+          <w:left w:w="70" w:type="dxa"/>
+          <w:right w:w="70" w:type="dxa"/>
+        </w:tblCellMar>
+        <w:tblLook w:val="04A0" w:firstRow="1" w:lastRow="0" w:firstColumn="1" w:lastColumn="0" w:noHBand="0" w:noVBand="1"/>
+      </w:tblPr>
+      <w:tblGrid>
+        <w:gridCol w:w="1720"/>
+        <w:gridCol w:w="1300"/>
+        <w:gridCol w:w="1300"/>
+      </w:tblGrid>
+      <w:tr>
+        <w:trPr>
+          <w:trHeight w:val="300"/>
+        </w:trPr>
+        <w:tc>
+          <w:tcPr>
+            <w:tcW w:w="1720" w:type="dxa"/>
+            <w:tcBorders>
+              <w:top w:val="single" w:sz="4" w:space="0" w:color="auto"/>
+              <w:left w:val="single" w:sz="4" w:space="0" w:color="auto"/>
+              <w:bottom w:val="single" w:sz="4" w:space="0" w:color="auto"/>
+              <w:right w:val="single" w:sz="4" w:space="0" w:color="auto"/>
+            </w:tcBorders>
+            <w:shd w:val="clear" w:color="auto" w:fill="auto"/>
+            <w:noWrap/>
+            <w:vAlign w:val="bottom"/>
+            <w:hideMark/>
+          </w:tcPr>
+          <w:p>
+            <w:pPr>
+              <w:spacing w:after="0" w:line="240" w:lineRule="auto"/>
+              <w:rPr>
+                <w:rFonts w:ascii="Calibri" w:eastAsia="Times New Roman" w:hAnsi="Calibri" w:cs="Times New Roman"/>
+                <w:color w:val="000000"/>
+                <w:lang w:eastAsia="it-IT"/>
+              </w:rPr>
+            </w:pPr>
+            <w:r>
+              <w:rPr>
+                <w:rFonts w:ascii="Calibri" w:eastAsia="Times New Roman" w:hAnsi="Calibri" w:cs="Times New Roman"/>
+                <w:color w:val="000000"/>
+                <w:lang w:eastAsia="it-IT"/>
+              </w:rPr>
+              <w:t>data fields</w:t>
+            </w:r>
+          </w:p>
+        </w:tc>
+        <w:tc>
+          <w:tcPr>
+            <w:tcW w:w="1300" w:type="dxa"/>
+            <w:tcBorders>
+              <w:top w:val="single" w:sz="4" w:space="0" w:color="auto"/>
+              <w:left w:val="nil"/>
+              <w:bottom w:val="single" w:sz="4" w:space="0" w:color="auto"/>
+              <w:right w:val="single" w:sz="4" w:space="0" w:color="auto"/>
+            </w:tcBorders>
+            <w:shd w:val="clear" w:color="auto" w:fill="auto"/>
+            <w:noWrap/>
+            <w:vAlign w:val="bottom"/>
+            <w:hideMark/>
+          </w:tcPr>
+          <w:p>
+            <w:pPr>
+              <w:spacing w:after="0" w:line="240" w:lineRule="auto"/>
+              <w:jc w:val="center"/>
+              <w:rPr>
+                <w:rFonts w:ascii="Calibri" w:eastAsia="Times New Roman" w:hAnsi="Calibri" w:cs="Times New Roman"/>
+                <w:color w:val="000000"/>
+                <w:lang w:eastAsia="it-IT"/>
+              </w:rPr>
+            </w:pPr>
+            <w:r>
+              <w:rPr>
+                <w:rFonts w:ascii="Calibri" w:eastAsia="Times New Roman" w:hAnsi="Calibri" w:cs="Times New Roman"/>
+                <w:color w:val="000000"/>
+                <w:lang w:eastAsia="it-IT"/>
+              </w:rPr>
+              <w:t xml:space="preserve"> Offset </w:t>
+            </w:r>
+          </w:p>
+        </w:tc>
+        <w:tc>
+          <w:tcPr>
+            <w:tcW w:w="1300" w:type="dxa"/>
+            <w:tcBorders>
+              <w:top w:val="single" w:sz="4" w:space="0" w:color="auto"/>
+              <w:left w:val="nil"/>
+              <w:bottom w:val="single" w:sz="4" w:space="0" w:color="auto"/>
+              <w:right w:val="single" w:sz="4" w:space="0" w:color="auto"/>
+            </w:tcBorders>
+            <w:shd w:val="clear" w:color="auto" w:fill="auto"/>
+            <w:noWrap/>
+            <w:vAlign w:val="bottom"/>
+            <w:hideMark/>
+          </w:tcPr>
+          <w:p>
+            <w:pPr>
+              <w:spacing w:after="0" w:line="240" w:lineRule="auto"/>
+              <w:jc w:val="center"/>
+              <w:rPr>
+                <w:rFonts w:ascii="Calibri" w:eastAsia="Times New Roman" w:hAnsi="Calibri" w:cs="Times New Roman"/>
+                <w:color w:val="000000"/>
+                <w:lang w:eastAsia="it-IT"/>
+              </w:rPr>
+            </w:pPr>
+            <w:r>
+              <w:rPr>
+                <w:rFonts w:ascii="Calibri" w:eastAsia="Times New Roman" w:hAnsi="Calibri" w:cs="Times New Roman"/>
+                <w:color w:val="000000"/>
+                <w:lang w:eastAsia="it-IT"/>
+              </w:rPr>
+              <w:t>Example</w:t>
+            </w:r>
+          </w:p>
+        </w:tc>
+      </w:tr>
+      <w:tr>
+        <w:trPr>
+          <w:trHeight w:val="300"/>
+        </w:trPr>
+        <w:tc>
+          <w:tcPr>
+            <w:tcW w:w="1720" w:type="dxa"/>
+            <w:tcBorders>
+              <w:top w:val="nil"/>
+              <w:left w:val="single" w:sz="4" w:space="0" w:color="auto"/>
+              <w:bottom w:val="single" w:sz="4" w:space="0" w:color="auto"/>
+              <w:right w:val="single" w:sz="4" w:space="0" w:color="auto"/>
+            </w:tcBorders>
+            <w:shd w:val="clear" w:color="auto" w:fill="auto"/>
+            <w:noWrap/>
+            <w:vAlign w:val="bottom"/>
+            <w:hideMark/>
+          </w:tcPr>
+          <w:p>
+            <w:pPr>
+              <w:spacing w:after="0" w:line="240" w:lineRule="auto"/>
+              <w:rPr>
+                <w:rFonts w:ascii="Calibri" w:eastAsia="Times New Roman" w:hAnsi="Calibri" w:cs="Times New Roman"/>
+                <w:color w:val="000000"/>
+                <w:lang w:eastAsia="it-IT"/>
+              </w:rPr>
+            </w:pPr>
+            <w:r>
+              <w:rPr>
+                <w:rFonts w:ascii="Calibri" w:eastAsia="Times New Roman" w:hAnsi="Calibri" w:cs="Times New Roman"/>
+                <w:color w:val="000000"/>
+                <w:lang w:eastAsia="it-IT"/>
+              </w:rPr>
+              <w:t>Transaction ID</w:t>
+            </w:r>
+          </w:p>
+        </w:tc>
+        <w:tc>
+          <w:tcPr>
+            <w:tcW w:w="1300" w:type="dxa"/>
+            <w:tcBorders>
+              <w:top w:val="nil"/>
+              <w:left w:val="nil"/>
+              <w:bottom w:val="single" w:sz="4" w:space="0" w:color="auto"/>
+              <w:right w:val="single" w:sz="4" w:space="0" w:color="auto"/>
+            </w:tcBorders>
+            <w:shd w:val="clear" w:color="auto" w:fill="auto"/>
+            <w:noWrap/>
+            <w:vAlign w:val="center"/>
+            <w:hideMark/>
+          </w:tcPr>
+          <w:p>
+            <w:pPr>
+              <w:spacing w:after="0" w:line="240" w:lineRule="auto"/>
+              <w:jc w:val="center"/>
+              <w:rPr>
+                <w:rFonts w:ascii="Calibri" w:eastAsia="Times New Roman" w:hAnsi="Calibri" w:cs="Times New Roman"/>
+                <w:color w:val="000000"/>
+                <w:lang w:eastAsia="it-IT"/>
+              </w:rPr>
+            </w:pPr>
+            <w:r>
+              <w:rPr>
+                <w:rFonts w:ascii="Calibri" w:eastAsia="Times New Roman" w:hAnsi="Calibri" w:cs="Times New Roman"/>
+                <w:color w:val="000000"/>
+                <w:lang w:eastAsia="it-IT"/>
+              </w:rPr>
+              <w:t>0</w:t>
+            </w:r>
+          </w:p>
+        </w:tc>
+        <w:tc>
+          <w:tcPr>
+            <w:tcW w:w="1300" w:type="dxa"/>
+            <w:tcBorders>
+              <w:top w:val="nil"/>
+              <w:left w:val="nil"/>
+              <w:bottom w:val="single" w:sz="4" w:space="0" w:color="auto"/>
+              <w:right w:val="single" w:sz="4" w:space="0" w:color="auto"/>
+            </w:tcBorders>
+            <w:shd w:val="clear" w:color="auto" w:fill="auto"/>
+            <w:noWrap/>
+            <w:vAlign w:val="center"/>
+            <w:hideMark/>
+          </w:tcPr>
+          <w:p>
+            <w:pPr>
+              <w:spacing w:after="0" w:line="240" w:lineRule="auto"/>
+              <w:jc w:val="center"/>
+              <w:rPr>
+                <w:rFonts w:ascii="Calibri" w:eastAsia="Times New Roman" w:hAnsi="Calibri" w:cs="Times New Roman"/>
+                <w:color w:val="000000"/>
+                <w:lang w:eastAsia="it-IT"/>
+              </w:rPr>
+            </w:pPr>
+            <w:r>
+              <w:rPr>
+                <w:rFonts w:ascii="Calibri" w:eastAsia="Times New Roman" w:hAnsi="Calibri" w:cs="Times New Roman"/>
+                <w:color w:val="000000"/>
+                <w:lang w:eastAsia="it-IT"/>
+              </w:rPr>
+              <w:t>0x12</w:t>
+            </w:r>
+          </w:p>
+        </w:tc>
+      </w:tr>
+      <w:tr>
+        <w:trPr>
+          <w:trHeight w:val="300"/>
+        </w:trPr>
+        <w:tc>
+          <w:tcPr>
+            <w:tcW w:w="1720" w:type="dxa"/>
+            <w:tcBorders>
+              <w:top w:val="nil"/>
+              <w:left w:val="single" w:sz="4" w:space="0" w:color="auto"/>
+              <w:bottom w:val="single" w:sz="4" w:space="0" w:color="auto"/>
+              <w:right w:val="single" w:sz="4" w:space="0" w:color="auto"/>
+            </w:tcBorders>
+            <w:shd w:val="clear" w:color="auto" w:fill="auto"/>
+            <w:noWrap/>
+            <w:vAlign w:val="bottom"/>
+            <w:hideMark/>
+          </w:tcPr>
+          <w:p>
+            <w:pPr>
+              <w:spacing w:after="0" w:line="240" w:lineRule="auto"/>
+              <w:rPr>
+                <w:rFonts w:ascii="Calibri" w:eastAsia="Times New Roman" w:hAnsi="Calibri" w:cs="Times New Roman"/>
+                <w:color w:val="000000"/>
+                <w:lang w:eastAsia="it-IT"/>
+              </w:rPr>
+            </w:pPr>
+            <w:r>
+              <w:rPr>
+                <w:rFonts w:ascii="Calibri" w:eastAsia="Times New Roman" w:hAnsi="Calibri" w:cs="Times New Roman"/>
+                <w:color w:val="000000"/>
+                <w:lang w:eastAsia="it-IT"/>
+              </w:rPr>
+              <w:t>Active End points</w:t>
+            </w:r>
+          </w:p>
+        </w:tc>
+        <w:tc>
+          <w:tcPr>
+            <w:tcW w:w="1300" w:type="dxa"/>
+            <w:tcBorders>
+              <w:top w:val="nil"/>
+              <w:left w:val="nil"/>
+              <w:bottom w:val="single" w:sz="4" w:space="0" w:color="auto"/>
+              <w:right w:val="single" w:sz="4" w:space="0" w:color="auto"/>
+            </w:tcBorders>
+            <w:shd w:val="clear" w:color="auto" w:fill="auto"/>
+            <w:noWrap/>
+            <w:vAlign w:val="center"/>
+            <w:hideMark/>
+          </w:tcPr>
+          <w:p>
+            <w:pPr>
+              <w:spacing w:after="0" w:line="240" w:lineRule="auto"/>
+              <w:jc w:val="center"/>
+              <w:rPr>
+                <w:rFonts w:ascii="Calibri" w:eastAsia="Times New Roman" w:hAnsi="Calibri" w:cs="Times New Roman"/>
+                <w:color w:val="000000"/>
+                <w:lang w:eastAsia="it-IT"/>
+              </w:rPr>
+            </w:pPr>
+            <w:r>
+              <w:rPr>
+                <w:rFonts w:ascii="Calibri" w:eastAsia="Times New Roman" w:hAnsi="Calibri" w:cs="Times New Roman"/>
+                <w:color w:val="000000"/>
+                <w:lang w:eastAsia="it-IT"/>
+              </w:rPr>
+              <w:t>1</w:t>
+            </w:r>
+          </w:p>
+        </w:tc>
+        <w:tc>
+          <w:tcPr>
+            <w:tcW w:w="1300" w:type="dxa"/>
+            <w:tcBorders>
+              <w:top w:val="nil"/>
+              <w:left w:val="nil"/>
+              <w:bottom w:val="single" w:sz="4" w:space="0" w:color="auto"/>
+              <w:right w:val="single" w:sz="4" w:space="0" w:color="auto"/>
+            </w:tcBorders>
+            <w:shd w:val="clear" w:color="auto" w:fill="auto"/>
+            <w:noWrap/>
+            <w:vAlign w:val="center"/>
+          </w:tcPr>
+          <w:p>
+            <w:pPr>
+              <w:spacing w:after="0" w:line="240" w:lineRule="auto"/>
+              <w:jc w:val="center"/>
+              <w:rPr>
+                <w:rFonts w:ascii="Calibri" w:eastAsia="Times New Roman" w:hAnsi="Calibri" w:cs="Times New Roman"/>
+                <w:color w:val="000000"/>
+                <w:lang w:eastAsia="it-IT"/>
+              </w:rPr>
+            </w:pPr>
+            <w:r>
+              <w:rPr>
+                <w:rFonts w:ascii="Calibri" w:eastAsia="Times New Roman" w:hAnsi="Calibri" w:cs="Times New Roman"/>
+                <w:color w:val="000000"/>
+                <w:lang w:eastAsia="it-IT"/>
+              </w:rPr>
+              <w:t>--</w:t>
+            </w:r>
+          </w:p>
+        </w:tc>
+      </w:tr>
+    </w:tbl>
+    <w:p/>
+    <w:p>
+      <w:r>
+        <w:rPr>
+          <w:rFonts w:ascii="Calibri" w:eastAsia="Times New Roman" w:hAnsi="Calibri" w:cs="Times New Roman"/>
+          <w:color w:val="000000"/>
+          <w:lang w:eastAsia="it-IT"/>
+        </w:rPr>
+        <w:t>Active End points</w:t>
+      </w:r>
+      <w:r>
+        <w:rPr>
+          <w:rFonts w:ascii="Calibri" w:eastAsia="Times New Roman" w:hAnsi="Calibri" w:cs="Times New Roman"/>
+          <w:color w:val="000000"/>
+          <w:lang w:eastAsia="it-IT"/>
+        </w:rPr>
+        <w:t xml:space="preserve"> list:</w:t>
       </w:r>
     </w:p>
     <w:tbl>
@@ -10185,16 +11436,7 @@
                 <w:color w:val="000000"/>
                 <w:lang w:val="en-US"/>
               </w:rPr>
-              <w:t xml:space="preserve">Indicates the 16-bit address of </w:t>
-            </w:r>
-            <w:r>
-              <w:rPr>
-                <w:rFonts w:ascii="Calibri" w:hAnsi="Calibri" w:cs="Calibri"/>
-                <w:color w:val="000000"/>
-                <w:lang w:val="en-US"/>
-              </w:rPr>
-              <w:lastRenderedPageBreak/>
-              <w:t xml:space="preserve">the responding device </w:t>
+              <w:t xml:space="preserve">Indicates the 16-bit address of the responding device </w:t>
             </w:r>
           </w:p>
         </w:tc>
@@ -10223,7 +11465,6 @@
                 <w:rFonts w:ascii="Calibri" w:hAnsi="Calibri" w:cs="Calibri"/>
                 <w:color w:val="000000"/>
               </w:rPr>
-              <w:lastRenderedPageBreak/>
               <w:t xml:space="preserve">Active Endpoint Count </w:t>
             </w:r>
           </w:p>
@@ -10987,7 +12228,6 @@
                 <w:color w:val="000000"/>
                 <w:lang w:eastAsia="it-IT"/>
               </w:rPr>
-              <w:lastRenderedPageBreak/>
               <w:t>Frame data fields</w:t>
             </w:r>
           </w:p>
@@ -12667,24 +13907,23 @@
             <w:shd w:val="clear" w:color="auto" w:fill="auto"/>
             <w:noWrap/>
             <w:vAlign w:val="bottom"/>
-            <w:hideMark/>
-          </w:tcPr>
-          <w:p>
-            <w:pPr>
-              <w:spacing w:after="0" w:line="240" w:lineRule="auto"/>
-              <w:rPr>
-                <w:rFonts w:ascii="Calibri" w:eastAsia="Times New Roman" w:hAnsi="Calibri" w:cs="Times New Roman"/>
-                <w:color w:val="000000"/>
-                <w:lang w:eastAsia="it-IT"/>
-              </w:rPr>
-            </w:pPr>
-            <w:r>
-              <w:rPr>
-                <w:rFonts w:ascii="Calibri" w:eastAsia="Times New Roman" w:hAnsi="Calibri" w:cs="Times New Roman"/>
-                <w:color w:val="000000"/>
-                <w:lang w:eastAsia="it-IT"/>
-              </w:rPr>
-              <w:t>Device addres</w:t>
+          </w:tcPr>
+          <w:p>
+            <w:pPr>
+              <w:spacing w:after="0" w:line="240" w:lineRule="auto"/>
+              <w:rPr>
+                <w:rFonts w:ascii="Calibri" w:eastAsia="Times New Roman" w:hAnsi="Calibri" w:cs="Times New Roman"/>
+                <w:color w:val="000000"/>
+                <w:lang w:eastAsia="it-IT"/>
+              </w:rPr>
+            </w:pPr>
+            <w:r>
+              <w:rPr>
+                <w:rFonts w:ascii="Calibri" w:eastAsia="Times New Roman" w:hAnsi="Calibri" w:cs="Times New Roman"/>
+                <w:color w:val="000000"/>
+                <w:lang w:eastAsia="it-IT"/>
+              </w:rPr>
+              <w:t>Transaction ID</w:t>
             </w:r>
           </w:p>
         </w:tc>
@@ -12693,8 +13932,7 @@
             <w:tcW w:w="1300" w:type="dxa"/>
             <w:shd w:val="clear" w:color="auto" w:fill="auto"/>
             <w:noWrap/>
-            <w:vAlign w:val="center"/>
-            <w:hideMark/>
+            <w:vAlign w:val="bottom"/>
           </w:tcPr>
           <w:p>
             <w:pPr>
@@ -12721,8 +13959,7 @@
             <w:tcW w:w="1300" w:type="dxa"/>
             <w:shd w:val="clear" w:color="auto" w:fill="auto"/>
             <w:noWrap/>
-            <w:vAlign w:val="center"/>
-            <w:hideMark/>
+            <w:vAlign w:val="bottom"/>
           </w:tcPr>
           <w:p>
             <w:pPr>
@@ -12736,9 +13973,11 @@
             </w:pPr>
             <w:r>
               <w:rPr>
-                <w:lang w:val="en-US"/>
-              </w:rPr>
-              <w:t>DEV_ADDR_16</w:t>
+                <w:rFonts w:ascii="Calibri" w:eastAsia="Times New Roman" w:hAnsi="Calibri" w:cs="Times New Roman"/>
+                <w:color w:val="000000"/>
+                <w:lang w:eastAsia="it-IT"/>
+              </w:rPr>
+              <w:t>--</w:t>
             </w:r>
           </w:p>
         </w:tc>
@@ -12753,6 +13992,92 @@
             <w:shd w:val="clear" w:color="auto" w:fill="auto"/>
             <w:noWrap/>
             <w:vAlign w:val="bottom"/>
+            <w:hideMark/>
+          </w:tcPr>
+          <w:p>
+            <w:pPr>
+              <w:spacing w:after="0" w:line="240" w:lineRule="auto"/>
+              <w:rPr>
+                <w:rFonts w:ascii="Calibri" w:eastAsia="Times New Roman" w:hAnsi="Calibri" w:cs="Times New Roman"/>
+                <w:color w:val="000000"/>
+                <w:lang w:eastAsia="it-IT"/>
+              </w:rPr>
+            </w:pPr>
+            <w:r>
+              <w:rPr>
+                <w:rFonts w:ascii="Calibri" w:eastAsia="Times New Roman" w:hAnsi="Calibri" w:cs="Times New Roman"/>
+                <w:color w:val="000000"/>
+                <w:lang w:eastAsia="it-IT"/>
+              </w:rPr>
+              <w:t>Device addres</w:t>
+            </w:r>
+          </w:p>
+        </w:tc>
+        <w:tc>
+          <w:tcPr>
+            <w:tcW w:w="1300" w:type="dxa"/>
+            <w:shd w:val="clear" w:color="auto" w:fill="auto"/>
+            <w:noWrap/>
+            <w:vAlign w:val="center"/>
+            <w:hideMark/>
+          </w:tcPr>
+          <w:p>
+            <w:pPr>
+              <w:spacing w:after="0" w:line="240" w:lineRule="auto"/>
+              <w:jc w:val="center"/>
+              <w:rPr>
+                <w:rFonts w:ascii="Calibri" w:eastAsia="Times New Roman" w:hAnsi="Calibri" w:cs="Times New Roman"/>
+                <w:color w:val="000000"/>
+                <w:lang w:eastAsia="it-IT"/>
+              </w:rPr>
+            </w:pPr>
+            <w:r>
+              <w:rPr>
+                <w:rFonts w:ascii="Calibri" w:eastAsia="Times New Roman" w:hAnsi="Calibri" w:cs="Times New Roman"/>
+                <w:color w:val="000000"/>
+                <w:lang w:eastAsia="it-IT"/>
+              </w:rPr>
+              <w:t>1</w:t>
+            </w:r>
+          </w:p>
+        </w:tc>
+        <w:tc>
+          <w:tcPr>
+            <w:tcW w:w="1300" w:type="dxa"/>
+            <w:shd w:val="clear" w:color="auto" w:fill="auto"/>
+            <w:noWrap/>
+            <w:vAlign w:val="center"/>
+            <w:hideMark/>
+          </w:tcPr>
+          <w:p>
+            <w:pPr>
+              <w:spacing w:after="0" w:line="240" w:lineRule="auto"/>
+              <w:jc w:val="center"/>
+              <w:rPr>
+                <w:rFonts w:ascii="Calibri" w:eastAsia="Times New Roman" w:hAnsi="Calibri" w:cs="Times New Roman"/>
+                <w:color w:val="000000"/>
+                <w:lang w:eastAsia="it-IT"/>
+              </w:rPr>
+            </w:pPr>
+            <w:r>
+              <w:rPr>
+                <w:lang w:val="en-US"/>
+              </w:rPr>
+              <w:t>DEV_ADDR_16</w:t>
+            </w:r>
+          </w:p>
+        </w:tc>
+      </w:tr>
+      <w:tr>
+        <w:trPr>
+          <w:trHeight w:val="300"/>
+        </w:trPr>
+        <w:tc>
+          <w:tcPr>
+            <w:tcW w:w="1720" w:type="dxa"/>
+            <w:shd w:val="clear" w:color="auto" w:fill="auto"/>
+            <w:noWrap/>
+            <w:vAlign w:val="bottom"/>
           </w:tcPr>
           <w:p>
             <w:pPr>
@@ -12796,7 +14121,7 @@
                 <w:color w:val="000000"/>
                 <w:lang w:eastAsia="it-IT"/>
               </w:rPr>
-              <w:t>1</w:t>
+              <w:t>3</w:t>
             </w:r>
           </w:p>
         </w:tc>
@@ -12996,7 +14321,6 @@
         <w:pStyle w:val="Heading3"/>
       </w:pPr>
       <w:r>
-        <w:lastRenderedPageBreak/>
         <w:t>Frame</w:t>
       </w:r>
     </w:p>
@@ -14430,7 +15754,349 @@
     </w:p>
     <w:tbl>
       <w:tblPr>
+        <w:tblW w:w="4320" w:type="dxa"/>
+        <w:tblInd w:w="55" w:type="dxa"/>
+        <w:tblCellMar>
+          <w:left w:w="70" w:type="dxa"/>
+          <w:right w:w="70" w:type="dxa"/>
+        </w:tblCellMar>
+        <w:tblLook w:val="04A0" w:firstRow="1" w:lastRow="0" w:firstColumn="1" w:lastColumn="0" w:noHBand="0" w:noVBand="1"/>
+      </w:tblPr>
+      <w:tblGrid>
+        <w:gridCol w:w="1720"/>
+        <w:gridCol w:w="1300"/>
+        <w:gridCol w:w="1300"/>
+      </w:tblGrid>
+      <w:tr>
+        <w:trPr>
+          <w:trHeight w:val="300"/>
+        </w:trPr>
+        <w:tc>
+          <w:tcPr>
+            <w:tcW w:w="1720" w:type="dxa"/>
+            <w:tcBorders>
+              <w:top w:val="single" w:sz="4" w:space="0" w:color="auto"/>
+              <w:left w:val="single" w:sz="4" w:space="0" w:color="auto"/>
+              <w:bottom w:val="single" w:sz="4" w:space="0" w:color="auto"/>
+              <w:right w:val="single" w:sz="4" w:space="0" w:color="auto"/>
+            </w:tcBorders>
+            <w:shd w:val="clear" w:color="auto" w:fill="auto"/>
+            <w:noWrap/>
+            <w:vAlign w:val="bottom"/>
+            <w:hideMark/>
+          </w:tcPr>
+          <w:p>
+            <w:pPr>
+              <w:spacing w:after="0" w:line="240" w:lineRule="auto"/>
+              <w:rPr>
+                <w:rFonts w:ascii="Calibri" w:eastAsia="Times New Roman" w:hAnsi="Calibri" w:cs="Times New Roman"/>
+                <w:color w:val="000000"/>
+                <w:lang w:eastAsia="it-IT"/>
+              </w:rPr>
+            </w:pPr>
+            <w:r>
+              <w:rPr>
+                <w:rFonts w:ascii="Calibri" w:eastAsia="Times New Roman" w:hAnsi="Calibri" w:cs="Times New Roman"/>
+                <w:color w:val="000000"/>
+                <w:lang w:eastAsia="it-IT"/>
+              </w:rPr>
+              <w:t>data fields</w:t>
+            </w:r>
+          </w:p>
+        </w:tc>
+        <w:tc>
+          <w:tcPr>
+            <w:tcW w:w="1300" w:type="dxa"/>
+            <w:tcBorders>
+              <w:top w:val="single" w:sz="4" w:space="0" w:color="auto"/>
+              <w:left w:val="nil"/>
+              <w:bottom w:val="single" w:sz="4" w:space="0" w:color="auto"/>
+              <w:right w:val="single" w:sz="4" w:space="0" w:color="auto"/>
+            </w:tcBorders>
+            <w:shd w:val="clear" w:color="auto" w:fill="auto"/>
+            <w:noWrap/>
+            <w:vAlign w:val="bottom"/>
+            <w:hideMark/>
+          </w:tcPr>
+          <w:p>
+            <w:pPr>
+              <w:spacing w:after="0" w:line="240" w:lineRule="auto"/>
+              <w:jc w:val="center"/>
+              <w:rPr>
+                <w:rFonts w:ascii="Calibri" w:eastAsia="Times New Roman" w:hAnsi="Calibri" w:cs="Times New Roman"/>
+                <w:color w:val="000000"/>
+                <w:lang w:eastAsia="it-IT"/>
+              </w:rPr>
+            </w:pPr>
+            <w:r>
+              <w:rPr>
+                <w:rFonts w:ascii="Calibri" w:eastAsia="Times New Roman" w:hAnsi="Calibri" w:cs="Times New Roman"/>
+                <w:color w:val="000000"/>
+                <w:lang w:eastAsia="it-IT"/>
+              </w:rPr>
+              <w:t xml:space="preserve"> Offset </w:t>
+            </w:r>
+          </w:p>
+        </w:tc>
+        <w:tc>
+          <w:tcPr>
+            <w:tcW w:w="1300" w:type="dxa"/>
+            <w:tcBorders>
+              <w:top w:val="single" w:sz="4" w:space="0" w:color="auto"/>
+              <w:left w:val="nil"/>
+              <w:bottom w:val="single" w:sz="4" w:space="0" w:color="auto"/>
+              <w:right w:val="single" w:sz="4" w:space="0" w:color="auto"/>
+            </w:tcBorders>
+            <w:shd w:val="clear" w:color="auto" w:fill="auto"/>
+            <w:noWrap/>
+            <w:vAlign w:val="bottom"/>
+            <w:hideMark/>
+          </w:tcPr>
+          <w:p>
+            <w:pPr>
+              <w:spacing w:after="0" w:line="240" w:lineRule="auto"/>
+              <w:jc w:val="center"/>
+              <w:rPr>
+                <w:rFonts w:ascii="Calibri" w:eastAsia="Times New Roman" w:hAnsi="Calibri" w:cs="Times New Roman"/>
+                <w:color w:val="000000"/>
+                <w:lang w:eastAsia="it-IT"/>
+              </w:rPr>
+            </w:pPr>
+            <w:r>
+              <w:rPr>
+                <w:rFonts w:ascii="Calibri" w:eastAsia="Times New Roman" w:hAnsi="Calibri" w:cs="Times New Roman"/>
+                <w:color w:val="000000"/>
+                <w:lang w:eastAsia="it-IT"/>
+              </w:rPr>
+              <w:t>Example</w:t>
+            </w:r>
+          </w:p>
+        </w:tc>
+      </w:tr>
+      <w:tr>
+        <w:trPr>
+          <w:trHeight w:val="300"/>
+        </w:trPr>
+        <w:tc>
+          <w:tcPr>
+            <w:tcW w:w="1720" w:type="dxa"/>
+            <w:tcBorders>
+              <w:top w:val="nil"/>
+              <w:left w:val="single" w:sz="4" w:space="0" w:color="auto"/>
+              <w:bottom w:val="single" w:sz="4" w:space="0" w:color="auto"/>
+              <w:right w:val="single" w:sz="4" w:space="0" w:color="auto"/>
+            </w:tcBorders>
+            <w:shd w:val="clear" w:color="auto" w:fill="auto"/>
+            <w:noWrap/>
+            <w:vAlign w:val="bottom"/>
+            <w:hideMark/>
+          </w:tcPr>
+          <w:p>
+            <w:pPr>
+              <w:spacing w:after="0" w:line="240" w:lineRule="auto"/>
+              <w:rPr>
+                <w:rFonts w:ascii="Calibri" w:eastAsia="Times New Roman" w:hAnsi="Calibri" w:cs="Times New Roman"/>
+                <w:color w:val="000000"/>
+                <w:lang w:eastAsia="it-IT"/>
+              </w:rPr>
+            </w:pPr>
+            <w:r>
+              <w:rPr>
+                <w:rFonts w:ascii="Calibri" w:eastAsia="Times New Roman" w:hAnsi="Calibri" w:cs="Times New Roman"/>
+                <w:color w:val="000000"/>
+                <w:lang w:eastAsia="it-IT"/>
+              </w:rPr>
+              <w:t>Transaction ID</w:t>
+            </w:r>
+          </w:p>
+        </w:tc>
+        <w:tc>
+          <w:tcPr>
+            <w:tcW w:w="1300" w:type="dxa"/>
+            <w:tcBorders>
+              <w:top w:val="nil"/>
+              <w:left w:val="nil"/>
+              <w:bottom w:val="single" w:sz="4" w:space="0" w:color="auto"/>
+              <w:right w:val="single" w:sz="4" w:space="0" w:color="auto"/>
+            </w:tcBorders>
+            <w:shd w:val="clear" w:color="auto" w:fill="auto"/>
+            <w:noWrap/>
+            <w:vAlign w:val="center"/>
+            <w:hideMark/>
+          </w:tcPr>
+          <w:p>
+            <w:pPr>
+              <w:spacing w:after="0" w:line="240" w:lineRule="auto"/>
+              <w:jc w:val="center"/>
+              <w:rPr>
+                <w:rFonts w:ascii="Calibri" w:eastAsia="Times New Roman" w:hAnsi="Calibri" w:cs="Times New Roman"/>
+                <w:color w:val="000000"/>
+                <w:lang w:eastAsia="it-IT"/>
+              </w:rPr>
+            </w:pPr>
+            <w:r>
+              <w:rPr>
+                <w:rFonts w:ascii="Calibri" w:eastAsia="Times New Roman" w:hAnsi="Calibri" w:cs="Times New Roman"/>
+                <w:color w:val="000000"/>
+                <w:lang w:eastAsia="it-IT"/>
+              </w:rPr>
+              <w:t>0</w:t>
+            </w:r>
+          </w:p>
+        </w:tc>
+        <w:tc>
+          <w:tcPr>
+            <w:tcW w:w="1300" w:type="dxa"/>
+            <w:tcBorders>
+              <w:top w:val="nil"/>
+              <w:left w:val="nil"/>
+              <w:bottom w:val="single" w:sz="4" w:space="0" w:color="auto"/>
+              <w:right w:val="single" w:sz="4" w:space="0" w:color="auto"/>
+            </w:tcBorders>
+            <w:shd w:val="clear" w:color="auto" w:fill="auto"/>
+            <w:noWrap/>
+            <w:vAlign w:val="center"/>
+            <w:hideMark/>
+          </w:tcPr>
+          <w:p>
+            <w:pPr>
+              <w:spacing w:after="0" w:line="240" w:lineRule="auto"/>
+              <w:jc w:val="center"/>
+              <w:rPr>
+                <w:rFonts w:ascii="Calibri" w:eastAsia="Times New Roman" w:hAnsi="Calibri" w:cs="Times New Roman"/>
+                <w:color w:val="000000"/>
+                <w:lang w:eastAsia="it-IT"/>
+              </w:rPr>
+            </w:pPr>
+            <w:r>
+              <w:rPr>
+                <w:rFonts w:ascii="Calibri" w:eastAsia="Times New Roman" w:hAnsi="Calibri" w:cs="Times New Roman"/>
+                <w:color w:val="000000"/>
+                <w:lang w:eastAsia="it-IT"/>
+              </w:rPr>
+              <w:t>0x12</w:t>
+            </w:r>
+          </w:p>
+        </w:tc>
+      </w:tr>
+      <w:tr>
+        <w:trPr>
+          <w:trHeight w:val="300"/>
+        </w:trPr>
+        <w:tc>
+          <w:tcPr>
+            <w:tcW w:w="1720" w:type="dxa"/>
+            <w:tcBorders>
+              <w:top w:val="nil"/>
+              <w:left w:val="single" w:sz="4" w:space="0" w:color="auto"/>
+              <w:bottom w:val="single" w:sz="4" w:space="0" w:color="auto"/>
+              <w:right w:val="single" w:sz="4" w:space="0" w:color="auto"/>
+            </w:tcBorders>
+            <w:shd w:val="clear" w:color="auto" w:fill="auto"/>
+            <w:noWrap/>
+            <w:vAlign w:val="bottom"/>
+            <w:hideMark/>
+          </w:tcPr>
+          <w:p>
+            <w:pPr>
+              <w:spacing w:after="0" w:line="240" w:lineRule="auto"/>
+              <w:rPr>
+                <w:rFonts w:ascii="Calibri" w:eastAsia="Times New Roman" w:hAnsi="Calibri" w:cs="Times New Roman"/>
+                <w:color w:val="000000"/>
+                <w:lang w:eastAsia="it-IT"/>
+              </w:rPr>
+            </w:pPr>
+            <w:r>
+              <w:rPr>
+                <w:rFonts w:ascii="Calibri" w:eastAsia="Times New Roman" w:hAnsi="Calibri" w:cs="Times New Roman"/>
+                <w:color w:val="000000"/>
+                <w:lang w:eastAsia="it-IT"/>
+              </w:rPr>
+              <w:t>Descriptor</w:t>
+            </w:r>
+          </w:p>
+        </w:tc>
+        <w:tc>
+          <w:tcPr>
+            <w:tcW w:w="1300" w:type="dxa"/>
+            <w:tcBorders>
+              <w:top w:val="nil"/>
+              <w:left w:val="nil"/>
+              <w:bottom w:val="single" w:sz="4" w:space="0" w:color="auto"/>
+              <w:right w:val="single" w:sz="4" w:space="0" w:color="auto"/>
+            </w:tcBorders>
+            <w:shd w:val="clear" w:color="auto" w:fill="auto"/>
+            <w:noWrap/>
+            <w:vAlign w:val="center"/>
+            <w:hideMark/>
+          </w:tcPr>
+          <w:p>
+            <w:pPr>
+              <w:spacing w:after="0" w:line="240" w:lineRule="auto"/>
+              <w:jc w:val="center"/>
+              <w:rPr>
+                <w:rFonts w:ascii="Calibri" w:eastAsia="Times New Roman" w:hAnsi="Calibri" w:cs="Times New Roman"/>
+                <w:color w:val="000000"/>
+                <w:lang w:eastAsia="it-IT"/>
+              </w:rPr>
+            </w:pPr>
+            <w:r>
+              <w:rPr>
+                <w:rFonts w:ascii="Calibri" w:eastAsia="Times New Roman" w:hAnsi="Calibri" w:cs="Times New Roman"/>
+                <w:color w:val="000000"/>
+                <w:lang w:eastAsia="it-IT"/>
+              </w:rPr>
+              <w:t>1</w:t>
+            </w:r>
+          </w:p>
+        </w:tc>
+        <w:tc>
+          <w:tcPr>
+            <w:tcW w:w="1300" w:type="dxa"/>
+            <w:tcBorders>
+              <w:top w:val="nil"/>
+              <w:left w:val="nil"/>
+              <w:bottom w:val="single" w:sz="4" w:space="0" w:color="auto"/>
+              <w:right w:val="single" w:sz="4" w:space="0" w:color="auto"/>
+            </w:tcBorders>
+            <w:shd w:val="clear" w:color="auto" w:fill="auto"/>
+            <w:noWrap/>
+            <w:vAlign w:val="center"/>
+          </w:tcPr>
+          <w:p>
+            <w:pPr>
+              <w:spacing w:after="0" w:line="240" w:lineRule="auto"/>
+              <w:jc w:val="center"/>
+              <w:rPr>
+                <w:rFonts w:ascii="Calibri" w:eastAsia="Times New Roman" w:hAnsi="Calibri" w:cs="Times New Roman"/>
+                <w:color w:val="000000"/>
+                <w:lang w:eastAsia="it-IT"/>
+              </w:rPr>
+            </w:pPr>
+            <w:r>
+              <w:rPr>
+                <w:rFonts w:ascii="Calibri" w:eastAsia="Times New Roman" w:hAnsi="Calibri" w:cs="Times New Roman"/>
+                <w:color w:val="000000"/>
+                <w:lang w:eastAsia="it-IT"/>
+              </w:rPr>
+              <w:t>--</w:t>
+            </w:r>
+          </w:p>
+        </w:tc>
+      </w:tr>
+    </w:tbl>
+    <w:p/>
+    <w:p/>
+    <w:p>
+      <w:r>
+        <w:lastRenderedPageBreak/>
+        <w:t>Descriptor:</w:t>
+      </w:r>
+    </w:p>
+    <w:tbl>
+      <w:tblPr>
         <w:tblW w:w="0" w:type="auto"/>
+        <w:tblInd w:w="108" w:type="dxa"/>
         <w:tblBorders>
           <w:top w:val="single" w:sz="4" w:space="0" w:color="auto"/>
           <w:left w:val="single" w:sz="4" w:space="0" w:color="auto"/>
@@ -14443,9 +16109,9 @@
         <w:tblLook w:val="0000" w:firstRow="0" w:lastRow="0" w:firstColumn="0" w:lastColumn="0" w:noHBand="0" w:noVBand="0"/>
       </w:tblPr>
       <w:tblGrid>
-        <w:gridCol w:w="2518"/>
-        <w:gridCol w:w="2517"/>
-        <w:gridCol w:w="2518"/>
+        <w:gridCol w:w="2694"/>
+        <w:gridCol w:w="1417"/>
+        <w:gridCol w:w="4111"/>
       </w:tblGrid>
       <w:tr>
         <w:trPr>
@@ -14453,7 +16119,7 @@
         </w:trPr>
         <w:tc>
           <w:tcPr>
-            <w:tcW w:w="2517" w:type="dxa"/>
+            <w:tcW w:w="2694" w:type="dxa"/>
           </w:tcPr>
           <w:p>
             <w:pPr>
@@ -14479,7 +16145,7 @@
         </w:tc>
         <w:tc>
           <w:tcPr>
-            <w:tcW w:w="2517" w:type="dxa"/>
+            <w:tcW w:w="1417" w:type="dxa"/>
           </w:tcPr>
           <w:p>
             <w:pPr>
@@ -14505,7 +16171,7 @@
         </w:tc>
         <w:tc>
           <w:tcPr>
-            <w:tcW w:w="2518" w:type="dxa"/>
+            <w:tcW w:w="4111" w:type="dxa"/>
           </w:tcPr>
           <w:p>
             <w:pPr>
@@ -14536,7 +16202,7 @@
         </w:trPr>
         <w:tc>
           <w:tcPr>
-            <w:tcW w:w="2518" w:type="dxa"/>
+            <w:tcW w:w="2694" w:type="dxa"/>
           </w:tcPr>
           <w:p>
             <w:pPr>
@@ -14560,8 +16226,7 @@
         </w:tc>
         <w:tc>
           <w:tcPr>
-            <w:tcW w:w="5034" w:type="dxa"/>
-            <w:gridSpan w:val="2"/>
+            <w:tcW w:w="1417" w:type="dxa"/>
           </w:tcPr>
           <w:p>
             <w:pPr>
@@ -14581,6 +16246,23 @@
               </w:rPr>
               <w:t xml:space="preserve">1 </w:t>
             </w:r>
+          </w:p>
+        </w:tc>
+        <w:tc>
+          <w:tcPr>
+            <w:tcW w:w="4111" w:type="dxa"/>
+          </w:tcPr>
+          <w:p>
+            <w:pPr>
+              <w:autoSpaceDE w:val="0"/>
+              <w:autoSpaceDN w:val="0"/>
+              <w:adjustRightInd w:val="0"/>
+              <w:spacing w:after="0" w:line="240" w:lineRule="auto"/>
+              <w:rPr>
+                <w:rFonts w:ascii="Calibri" w:hAnsi="Calibri" w:cs="Calibri"/>
+                <w:color w:val="000000"/>
+              </w:rPr>
+            </w:pPr>
           </w:p>
         </w:tc>
       </w:tr>
@@ -14590,7 +16272,7 @@
         </w:trPr>
         <w:tc>
           <w:tcPr>
-            <w:tcW w:w="2517" w:type="dxa"/>
+            <w:tcW w:w="2694" w:type="dxa"/>
           </w:tcPr>
           <w:p>
             <w:pPr>
@@ -14614,7 +16296,7 @@
         </w:tc>
         <w:tc>
           <w:tcPr>
-            <w:tcW w:w="2517" w:type="dxa"/>
+            <w:tcW w:w="1417" w:type="dxa"/>
           </w:tcPr>
           <w:p>
             <w:pPr>
@@ -14638,7 +16320,7 @@
         </w:tc>
         <w:tc>
           <w:tcPr>
-            <w:tcW w:w="2518" w:type="dxa"/>
+            <w:tcW w:w="4111" w:type="dxa"/>
           </w:tcPr>
           <w:p>
             <w:pPr>
@@ -14669,7 +16351,7 @@
         </w:trPr>
         <w:tc>
           <w:tcPr>
-            <w:tcW w:w="2517" w:type="dxa"/>
+            <w:tcW w:w="2694" w:type="dxa"/>
           </w:tcPr>
           <w:p>
             <w:pPr>
@@ -14693,7 +16375,7 @@
         </w:tc>
         <w:tc>
           <w:tcPr>
-            <w:tcW w:w="2517" w:type="dxa"/>
+            <w:tcW w:w="1417" w:type="dxa"/>
           </w:tcPr>
           <w:p>
             <w:pPr>
@@ -14717,7 +16399,7 @@
         </w:tc>
         <w:tc>
           <w:tcPr>
-            <w:tcW w:w="2518" w:type="dxa"/>
+            <w:tcW w:w="4111" w:type="dxa"/>
           </w:tcPr>
           <w:p>
             <w:pPr>
@@ -14748,7 +16430,7 @@
         </w:trPr>
         <w:tc>
           <w:tcPr>
-            <w:tcW w:w="2517" w:type="dxa"/>
+            <w:tcW w:w="2694" w:type="dxa"/>
           </w:tcPr>
           <w:p>
             <w:pPr>
@@ -14772,7 +16454,7 @@
         </w:tc>
         <w:tc>
           <w:tcPr>
-            <w:tcW w:w="2517" w:type="dxa"/>
+            <w:tcW w:w="1417" w:type="dxa"/>
           </w:tcPr>
           <w:p>
             <w:pPr>
@@ -14796,7 +16478,7 @@
         </w:tc>
         <w:tc>
           <w:tcPr>
-            <w:tcW w:w="2518" w:type="dxa"/>
+            <w:tcW w:w="4111" w:type="dxa"/>
           </w:tcPr>
           <w:p>
             <w:pPr>
@@ -14830,6 +16512,7 @@
     <w:tbl>
       <w:tblPr>
         <w:tblW w:w="0" w:type="auto"/>
+        <w:tblInd w:w="108" w:type="dxa"/>
         <w:tblBorders>
           <w:top w:val="single" w:sz="4" w:space="0" w:color="auto"/>
           <w:left w:val="single" w:sz="4" w:space="0" w:color="auto"/>
@@ -14842,10 +16525,10 @@
         <w:tblLook w:val="0000" w:firstRow="0" w:lastRow="0" w:firstColumn="0" w:lastColumn="0" w:noHBand="0" w:noVBand="0"/>
       </w:tblPr>
       <w:tblGrid>
-        <w:gridCol w:w="2796"/>
+        <w:gridCol w:w="2688"/>
         <w:gridCol w:w="6"/>
-        <w:gridCol w:w="2790"/>
-        <w:gridCol w:w="2789"/>
+        <w:gridCol w:w="1417"/>
+        <w:gridCol w:w="4162"/>
         <w:gridCol w:w="7"/>
       </w:tblGrid>
       <w:tr>
@@ -14854,7 +16537,8 @@
         </w:trPr>
         <w:tc>
           <w:tcPr>
-            <w:tcW w:w="2796" w:type="dxa"/>
+            <w:tcW w:w="2694" w:type="dxa"/>
+            <w:gridSpan w:val="2"/>
           </w:tcPr>
           <w:p>
             <w:pPr>
@@ -14880,8 +16564,7 @@
         </w:tc>
         <w:tc>
           <w:tcPr>
-            <w:tcW w:w="2796" w:type="dxa"/>
-            <w:gridSpan w:val="2"/>
+            <w:tcW w:w="1417" w:type="dxa"/>
           </w:tcPr>
           <w:p>
             <w:pPr>
@@ -14907,7 +16590,7 @@
         </w:tc>
         <w:tc>
           <w:tcPr>
-            <w:tcW w:w="2796" w:type="dxa"/>
+            <w:tcW w:w="4169" w:type="dxa"/>
             <w:gridSpan w:val="2"/>
           </w:tcPr>
           <w:p>
@@ -14939,7 +16622,8 @@
         </w:trPr>
         <w:tc>
           <w:tcPr>
-            <w:tcW w:w="2796" w:type="dxa"/>
+            <w:tcW w:w="2694" w:type="dxa"/>
+            <w:gridSpan w:val="2"/>
           </w:tcPr>
           <w:p>
             <w:pPr>
@@ -14963,8 +16647,7 @@
         </w:tc>
         <w:tc>
           <w:tcPr>
-            <w:tcW w:w="2796" w:type="dxa"/>
-            <w:gridSpan w:val="2"/>
+            <w:tcW w:w="1417" w:type="dxa"/>
           </w:tcPr>
           <w:p>
             <w:pPr>
@@ -14988,7 +16671,7 @@
         </w:tc>
         <w:tc>
           <w:tcPr>
-            <w:tcW w:w="2796" w:type="dxa"/>
+            <w:tcW w:w="4169" w:type="dxa"/>
             <w:gridSpan w:val="2"/>
           </w:tcPr>
           <w:p>
@@ -15020,7 +16703,8 @@
         </w:trPr>
         <w:tc>
           <w:tcPr>
-            <w:tcW w:w="2796" w:type="dxa"/>
+            <w:tcW w:w="2694" w:type="dxa"/>
+            <w:gridSpan w:val="2"/>
           </w:tcPr>
           <w:p>
             <w:pPr>
@@ -15044,8 +16728,7 @@
         </w:tc>
         <w:tc>
           <w:tcPr>
-            <w:tcW w:w="2796" w:type="dxa"/>
-            <w:gridSpan w:val="2"/>
+            <w:tcW w:w="1417" w:type="dxa"/>
           </w:tcPr>
           <w:p>
             <w:pPr>
@@ -15069,7 +16752,7 @@
         </w:tc>
         <w:tc>
           <w:tcPr>
-            <w:tcW w:w="2796" w:type="dxa"/>
+            <w:tcW w:w="4169" w:type="dxa"/>
             <w:gridSpan w:val="2"/>
           </w:tcPr>
           <w:p>
@@ -15101,7 +16784,8 @@
         </w:trPr>
         <w:tc>
           <w:tcPr>
-            <w:tcW w:w="2796" w:type="dxa"/>
+            <w:tcW w:w="2694" w:type="dxa"/>
+            <w:gridSpan w:val="2"/>
           </w:tcPr>
           <w:p>
             <w:pPr>
@@ -15125,8 +16809,7 @@
         </w:tc>
         <w:tc>
           <w:tcPr>
-            <w:tcW w:w="2796" w:type="dxa"/>
-            <w:gridSpan w:val="2"/>
+            <w:tcW w:w="1417" w:type="dxa"/>
           </w:tcPr>
           <w:p>
             <w:pPr>
@@ -15150,7 +16833,7 @@
         </w:tc>
         <w:tc>
           <w:tcPr>
-            <w:tcW w:w="2796" w:type="dxa"/>
+            <w:tcW w:w="4169" w:type="dxa"/>
             <w:gridSpan w:val="2"/>
           </w:tcPr>
           <w:p>
@@ -15182,7 +16865,8 @@
         </w:trPr>
         <w:tc>
           <w:tcPr>
-            <w:tcW w:w="2796" w:type="dxa"/>
+            <w:tcW w:w="2694" w:type="dxa"/>
+            <w:gridSpan w:val="2"/>
           </w:tcPr>
           <w:p>
             <w:pPr>
@@ -15206,8 +16890,7 @@
         </w:tc>
         <w:tc>
           <w:tcPr>
-            <w:tcW w:w="2796" w:type="dxa"/>
-            <w:gridSpan w:val="2"/>
+            <w:tcW w:w="1417" w:type="dxa"/>
           </w:tcPr>
           <w:p>
             <w:pPr>
@@ -15231,7 +16914,7 @@
         </w:tc>
         <w:tc>
           <w:tcPr>
-            <w:tcW w:w="2796" w:type="dxa"/>
+            <w:tcW w:w="4169" w:type="dxa"/>
             <w:gridSpan w:val="2"/>
           </w:tcPr>
           <w:p>
@@ -15265,7 +16948,7 @@
         </w:trPr>
         <w:tc>
           <w:tcPr>
-            <w:tcW w:w="2802" w:type="dxa"/>
+            <w:tcW w:w="2694" w:type="dxa"/>
             <w:gridSpan w:val="2"/>
           </w:tcPr>
           <w:p>
@@ -15320,7 +17003,7 @@
         </w:trPr>
         <w:tc>
           <w:tcPr>
-            <w:tcW w:w="2796" w:type="dxa"/>
+            <w:tcW w:w="2688" w:type="dxa"/>
           </w:tcPr>
           <w:p>
             <w:pPr>
@@ -15344,7 +17027,7 @@
         </w:tc>
         <w:tc>
           <w:tcPr>
-            <w:tcW w:w="2796" w:type="dxa"/>
+            <w:tcW w:w="1423" w:type="dxa"/>
             <w:gridSpan w:val="2"/>
           </w:tcPr>
           <w:p>
@@ -15369,7 +17052,7 @@
         </w:tc>
         <w:tc>
           <w:tcPr>
-            <w:tcW w:w="2796" w:type="dxa"/>
+            <w:tcW w:w="4169" w:type="dxa"/>
             <w:gridSpan w:val="2"/>
           </w:tcPr>
           <w:p>
@@ -15401,7 +17084,7 @@
         </w:trPr>
         <w:tc>
           <w:tcPr>
-            <w:tcW w:w="2796" w:type="dxa"/>
+            <w:tcW w:w="2688" w:type="dxa"/>
           </w:tcPr>
           <w:p>
             <w:pPr>
@@ -15425,7 +17108,7 @@
         </w:tc>
         <w:tc>
           <w:tcPr>
-            <w:tcW w:w="2796" w:type="dxa"/>
+            <w:tcW w:w="1423" w:type="dxa"/>
             <w:gridSpan w:val="2"/>
           </w:tcPr>
           <w:p>
@@ -15450,7 +17133,7 @@
         </w:tc>
         <w:tc>
           <w:tcPr>
-            <w:tcW w:w="2796" w:type="dxa"/>
+            <w:tcW w:w="4169" w:type="dxa"/>
             <w:gridSpan w:val="2"/>
           </w:tcPr>
           <w:p>
@@ -15471,16 +17154,7 @@
                 <w:color w:val="000000"/>
                 <w:lang w:val="en-US"/>
               </w:rPr>
-              <w:t xml:space="preserve">The list of input clusters supported on this endpoint. </w:t>
-            </w:r>
-            <w:r>
-              <w:rPr>
-                <w:rFonts w:ascii="Calibri" w:hAnsi="Calibri" w:cs="Calibri"/>
-                <w:color w:val="000000"/>
-                <w:lang w:val="en-US"/>
-              </w:rPr>
-              <w:lastRenderedPageBreak/>
-              <w:t xml:space="preserve">Each cluster is 2 bytes in size. This field is not included if the input cluster count is 0. </w:t>
+              <w:t xml:space="preserve">The list of input clusters supported on this endpoint. Each cluster is 2 bytes in size. This field is not included if the input cluster count is 0. </w:t>
             </w:r>
           </w:p>
         </w:tc>
@@ -15491,7 +17165,7 @@
         </w:trPr>
         <w:tc>
           <w:tcPr>
-            <w:tcW w:w="2796" w:type="dxa"/>
+            <w:tcW w:w="2688" w:type="dxa"/>
           </w:tcPr>
           <w:p>
             <w:pPr>
@@ -15509,14 +17183,13 @@
                 <w:rFonts w:ascii="Calibri" w:hAnsi="Calibri" w:cs="Calibri"/>
                 <w:color w:val="000000"/>
               </w:rPr>
-              <w:lastRenderedPageBreak/>
               <w:t xml:space="preserve">Output cluster count </w:t>
             </w:r>
           </w:p>
         </w:tc>
         <w:tc>
           <w:tcPr>
-            <w:tcW w:w="2796" w:type="dxa"/>
+            <w:tcW w:w="1423" w:type="dxa"/>
             <w:gridSpan w:val="2"/>
           </w:tcPr>
           <w:p>
@@ -15541,7 +17214,7 @@
         </w:tc>
         <w:tc>
           <w:tcPr>
-            <w:tcW w:w="2796" w:type="dxa"/>
+            <w:tcW w:w="4169" w:type="dxa"/>
             <w:gridSpan w:val="2"/>
           </w:tcPr>
           <w:p>
@@ -15573,7 +17246,7 @@
         </w:trPr>
         <w:tc>
           <w:tcPr>
-            <w:tcW w:w="2796" w:type="dxa"/>
+            <w:tcW w:w="2688" w:type="dxa"/>
           </w:tcPr>
           <w:p>
             <w:pPr>
@@ -15597,7 +17270,7 @@
         </w:tc>
         <w:tc>
           <w:tcPr>
-            <w:tcW w:w="2796" w:type="dxa"/>
+            <w:tcW w:w="1423" w:type="dxa"/>
             <w:gridSpan w:val="2"/>
           </w:tcPr>
           <w:p>
@@ -15622,7 +17295,7 @@
         </w:tc>
         <w:tc>
           <w:tcPr>
-            <w:tcW w:w="2796" w:type="dxa"/>
+            <w:tcW w:w="4169" w:type="dxa"/>
             <w:gridSpan w:val="2"/>
           </w:tcPr>
           <w:p>
@@ -15808,6 +17481,7 @@
         <w:rPr>
           <w:lang w:val="en-US"/>
         </w:rPr>
+        <w:lastRenderedPageBreak/>
         <w:t>This devices need to be added to the associated device map</w:t>
       </w:r>
       <w:r>
@@ -16555,7 +18229,6 @@
                 <w:color w:val="000000"/>
                 <w:lang w:eastAsia="it-IT"/>
               </w:rPr>
-              <w:lastRenderedPageBreak/>
               <w:t>src end point</w:t>
             </w:r>
           </w:p>
@@ -17398,6 +19071,8 @@
               <w:spacing w:after="0" w:line="240" w:lineRule="auto"/>
               <w:rPr>
                 <w:rFonts w:ascii="Calibri" w:hAnsi="Calibri" w:cs="Calibri"/>
+                <w:b/>
+                <w:bCs/>
                 <w:color w:val="000000"/>
               </w:rPr>
             </w:pPr>
@@ -17406,7 +19081,7 @@
                 <w:rFonts w:ascii="Calibri" w:hAnsi="Calibri" w:cs="Calibri"/>
                 <w:color w:val="000000"/>
               </w:rPr>
-              <w:t>Capabilities</w:t>
+              <w:t>Transaction ID</w:t>
             </w:r>
           </w:p>
         </w:tc>
@@ -17422,6 +19097,8 @@
               <w:spacing w:after="0" w:line="240" w:lineRule="auto"/>
               <w:rPr>
                 <w:rFonts w:ascii="Calibri" w:hAnsi="Calibri" w:cs="Calibri"/>
+                <w:b/>
+                <w:bCs/>
                 <w:color w:val="000000"/>
               </w:rPr>
             </w:pPr>
@@ -17430,7 +19107,7 @@
                 <w:rFonts w:ascii="Calibri" w:hAnsi="Calibri" w:cs="Calibri"/>
                 <w:color w:val="000000"/>
               </w:rPr>
-              <w:t xml:space="preserve">1 </w:t>
+              <w:t>1</w:t>
             </w:r>
           </w:p>
         </w:tc>
@@ -17446,6 +19123,78 @@
               <w:spacing w:after="0" w:line="240" w:lineRule="auto"/>
               <w:rPr>
                 <w:rFonts w:ascii="Calibri" w:hAnsi="Calibri" w:cs="Calibri"/>
+                <w:b/>
+                <w:bCs/>
+                <w:color w:val="000000"/>
+              </w:rPr>
+            </w:pPr>
+          </w:p>
+        </w:tc>
+      </w:tr>
+      <w:tr>
+        <w:trPr>
+          <w:trHeight w:val="110"/>
+        </w:trPr>
+        <w:tc>
+          <w:tcPr>
+            <w:tcW w:w="2969" w:type="dxa"/>
+          </w:tcPr>
+          <w:p>
+            <w:pPr>
+              <w:autoSpaceDE w:val="0"/>
+              <w:autoSpaceDN w:val="0"/>
+              <w:adjustRightInd w:val="0"/>
+              <w:spacing w:after="0" w:line="240" w:lineRule="auto"/>
+              <w:rPr>
+                <w:rFonts w:ascii="Calibri" w:hAnsi="Calibri" w:cs="Calibri"/>
+                <w:color w:val="000000"/>
+              </w:rPr>
+            </w:pPr>
+            <w:r>
+              <w:rPr>
+                <w:rFonts w:ascii="Calibri" w:hAnsi="Calibri" w:cs="Calibri"/>
+                <w:color w:val="000000"/>
+              </w:rPr>
+              <w:t>Capabilities</w:t>
+            </w:r>
+          </w:p>
+        </w:tc>
+        <w:tc>
+          <w:tcPr>
+            <w:tcW w:w="2972" w:type="dxa"/>
+          </w:tcPr>
+          <w:p>
+            <w:pPr>
+              <w:autoSpaceDE w:val="0"/>
+              <w:autoSpaceDN w:val="0"/>
+              <w:adjustRightInd w:val="0"/>
+              <w:spacing w:after="0" w:line="240" w:lineRule="auto"/>
+              <w:rPr>
+                <w:rFonts w:ascii="Calibri" w:hAnsi="Calibri" w:cs="Calibri"/>
+                <w:color w:val="000000"/>
+              </w:rPr>
+            </w:pPr>
+            <w:r>
+              <w:rPr>
+                <w:rFonts w:ascii="Calibri" w:hAnsi="Calibri" w:cs="Calibri"/>
+                <w:color w:val="000000"/>
+              </w:rPr>
+              <w:t xml:space="preserve">1 </w:t>
+            </w:r>
+          </w:p>
+        </w:tc>
+        <w:tc>
+          <w:tcPr>
+            <w:tcW w:w="2975" w:type="dxa"/>
+          </w:tcPr>
+          <w:p>
+            <w:pPr>
+              <w:autoSpaceDE w:val="0"/>
+              <w:autoSpaceDN w:val="0"/>
+              <w:adjustRightInd w:val="0"/>
+              <w:spacing w:after="0" w:line="240" w:lineRule="auto"/>
+              <w:rPr>
+                <w:rFonts w:ascii="Calibri" w:hAnsi="Calibri" w:cs="Calibri"/>
                 <w:color w:val="000000"/>
               </w:rPr>
             </w:pPr>
@@ -17473,24 +19222,128 @@
     <w:p>
       <w:pPr>
         <w:pStyle w:val="Heading1"/>
-      </w:pPr>
-      <w:r>
+        <w:rPr>
+          <w:lang w:val="en-US"/>
+        </w:rPr>
+      </w:pPr>
+      <w:r>
+        <w:rPr>
+          <w:lang w:val="en-US"/>
+        </w:rPr>
         <w:lastRenderedPageBreak/>
-        <w:t>Discovery Flow</w:t>
+        <w:t>Nodes</w:t>
+      </w:r>
+      <w:r>
+        <w:rPr>
+          <w:lang w:val="en-US"/>
+        </w:rPr>
+        <w:t xml:space="preserve"> discovery</w:t>
+      </w:r>
+      <w:r>
+        <w:rPr>
+          <w:lang w:val="en-US"/>
+        </w:rPr>
+        <w:t>: startup sequence and persistency</w:t>
+      </w:r>
+    </w:p>
+    <w:p>
+      <w:pPr>
+        <w:rPr>
+          <w:lang w:val="en-US"/>
+        </w:rPr>
+      </w:pPr>
+    </w:p>
+    <w:p>
+      <w:pPr>
+        <w:rPr>
+          <w:lang w:val="en-US"/>
+        </w:rPr>
+      </w:pPr>
+      <w:r>
+        <w:rPr>
+          <w:lang w:val="en-US"/>
+        </w:rPr>
+        <w:t xml:space="preserve">At boot time the device should </w:t>
+      </w:r>
+      <w:r>
+        <w:rPr>
+          <w:lang w:val="en-US"/>
+        </w:rPr>
+        <w:t xml:space="preserve">load from the </w:t>
+      </w:r>
+      <w:proofErr w:type="spellStart"/>
+      <w:r>
+        <w:rPr>
+          <w:lang w:val="en-US"/>
+        </w:rPr>
+        <w:t>Xbee</w:t>
+      </w:r>
+      <w:proofErr w:type="spellEnd"/>
+      <w:r>
+        <w:rPr>
+          <w:lang w:val="en-US"/>
+        </w:rPr>
+        <w:t xml:space="preserve"> persistency the list of associated devices. This data are stored by </w:t>
+      </w:r>
+      <w:proofErr w:type="spellStart"/>
+      <w:r>
+        <w:rPr>
+          <w:lang w:val="en-US"/>
+        </w:rPr>
+        <w:t>Xbee</w:t>
+      </w:r>
+      <w:proofErr w:type="spellEnd"/>
+      <w:r>
+        <w:rPr>
+          <w:lang w:val="en-US"/>
+        </w:rPr>
+        <w:t xml:space="preserve"> module in its persistency and can </w:t>
+      </w:r>
+      <w:proofErr w:type="gramStart"/>
+      <w:r>
+        <w:rPr>
+          <w:lang w:val="en-US"/>
+        </w:rPr>
+        <w:t>retrieved</w:t>
+      </w:r>
+      <w:proofErr w:type="gramEnd"/>
+      <w:r>
+        <w:rPr>
+          <w:lang w:val="en-US"/>
+        </w:rPr>
+        <w:t xml:space="preserve"> by requesting the neighbor table (ZDO cluster 0x0032) or the child table (extended request for ZDO cluster 0x0000 and 0x0001).</w:t>
+      </w:r>
+    </w:p>
+    <w:p>
+      <w:pPr>
+        <w:rPr>
+          <w:lang w:val="en-US"/>
+        </w:rPr>
+      </w:pPr>
+      <w:r>
+        <w:rPr>
+          <w:lang w:val="en-US"/>
+        </w:rPr>
+        <w:t xml:space="preserve">The information retrieved should be stored </w:t>
+      </w:r>
+      <w:r>
+        <w:rPr>
+          <w:lang w:val="en-US"/>
+        </w:rPr>
+        <w:t>set of suitable data structure or DB.</w:t>
+      </w:r>
+    </w:p>
+    <w:p>
+      <w:pPr>
+        <w:pStyle w:val="Heading2"/>
+      </w:pPr>
+      <w:r>
+        <w:t>Psedocode</w:t>
       </w:r>
     </w:p>
     <w:p/>
     <w:p>
       <w:pPr>
-        <w:pStyle w:val="Heading2"/>
-      </w:pPr>
-      <w:r>
-        <w:t>Psedocode</w:t>
-      </w:r>
-    </w:p>
-    <w:p/>
-    <w:p>
-      <w:pPr>
         <w:spacing w:after="120" w:line="240" w:lineRule="auto"/>
         <w:rPr>
           <w:lang w:val="en-US"/>
@@ -17543,9 +19396,15 @@
         <w:rPr>
           <w:lang w:val="en-US"/>
         </w:rPr>
-        <w:t>route_record_req</w:t>
+        <w:t>neighbor_table_req</w:t>
       </w:r>
       <w:proofErr w:type="spellEnd"/>
+      <w:r>
+        <w:rPr>
+          <w:lang w:val="en-US"/>
+        </w:rPr>
+        <w:t>(coordinator)</w:t>
+      </w:r>
     </w:p>
     <w:p>
       <w:pPr>
@@ -17739,14 +19598,20 @@
         <w:rPr>
           <w:lang w:val="en-US"/>
         </w:rPr>
-        <w:t>route_record_res</w:t>
+        <w:t>neighbor_table_res</w:t>
       </w:r>
       <w:proofErr w:type="spellEnd"/>
       <w:r>
         <w:rPr>
           <w:lang w:val="en-US"/>
         </w:rPr>
-        <w:t xml:space="preserve"> or </w:t>
+        <w:t xml:space="preserve"> </w:t>
+      </w:r>
+      <w:r>
+        <w:rPr>
+          <w:lang w:val="en-US"/>
+        </w:rPr>
+        <w:t xml:space="preserve">or </w:t>
       </w:r>
       <w:proofErr w:type="spellStart"/>
       <w:r>
@@ -18300,6 +20165,7 @@
       </w:r>
     </w:p>
     <w:p/>
+    <w:p/>
     <w:p>
       <w:pPr>
         <w:pStyle w:val="Heading2"/>
@@ -18323,261 +20189,189 @@
         <w:rPr>
           <w:lang w:val="en-US"/>
         </w:rPr>
-        <w:t xml:space="preserve">List&lt;DEVICE_T&gt; </w:t>
+        <w:object w:dxaOrig="1801" w:dyaOrig="811">
+          <v:shapetype id="_x0000_t75" coordsize="21600,21600" o:spt="75" o:preferrelative="t" path="m@4@5l@4@11@9@11@9@5xe" filled="f" stroked="f">
+            <v:stroke joinstyle="miter"/>
+            <v:formulas>
+              <v:f eqn="if lineDrawn pixelLineWidth 0"/>
+              <v:f eqn="sum @0 1 0"/>
+              <v:f eqn="sum 0 0 @1"/>
+              <v:f eqn="prod @2 1 2"/>
+              <v:f eqn="prod @3 21600 pixelWidth"/>
+              <v:f eqn="prod @3 21600 pixelHeight"/>
+              <v:f eqn="sum @0 0 1"/>
+              <v:f eqn="prod @6 1 2"/>
+              <v:f eqn="prod @7 21600 pixelWidth"/>
+              <v:f eqn="sum @8 21600 0"/>
+              <v:f eqn="prod @7 21600 pixelHeight"/>
+              <v:f eqn="sum @10 21600 0"/>
+            </v:formulas>
+            <v:path o:extrusionok="f" gradientshapeok="t" o:connecttype="rect"/>
+            <o:lock v:ext="edit" aspectratio="t"/>
+          </v:shapetype>
+          <v:shape id="_x0000_i1025" type="#_x0000_t75" style="width:90pt;height:40.5pt" o:ole="">
+            <v:imagedata r:id="rId12" o:title=""/>
+          </v:shape>
+          <o:OLEObject Type="Embed" ProgID="Package" ShapeID="_x0000_i1025" DrawAspect="Content" ObjectID="_1542417502" r:id="rId13"/>
+        </w:object>
+      </w:r>
+    </w:p>
+    <w:p>
+      <w:pPr>
+        <w:pStyle w:val="Heading1"/>
+        <w:rPr>
+          <w:lang w:val="en-US"/>
+        </w:rPr>
+      </w:pPr>
+      <w:r>
+        <w:rPr>
+          <w:lang w:val="en-US"/>
+        </w:rPr>
+        <w:lastRenderedPageBreak/>
+        <w:t>Intruder Alarm System Devices</w:t>
+      </w:r>
+    </w:p>
+    <w:p>
+      <w:pPr>
+        <w:rPr>
+          <w:lang w:val="en-US"/>
+        </w:rPr>
+      </w:pPr>
+    </w:p>
+    <w:p>
+      <w:pPr>
+        <w:rPr>
+          <w:lang w:val="en-US"/>
+        </w:rPr>
+      </w:pPr>
+      <w:r>
+        <w:rPr>
+          <w:lang w:val="en-US"/>
+        </w:rPr>
+        <w:t xml:space="preserve">On a </w:t>
       </w:r>
       <w:proofErr w:type="spellStart"/>
       <w:r>
         <w:rPr>
           <w:lang w:val="en-US"/>
         </w:rPr>
-        <w:t>device_map</w:t>
+        <w:t>Zigbee</w:t>
       </w:r>
       <w:proofErr w:type="spellEnd"/>
-    </w:p>
-    <w:p>
-      <w:pPr>
-        <w:spacing w:after="120" w:line="240" w:lineRule="auto"/>
-        <w:rPr>
-          <w:lang w:val="en-US"/>
-        </w:rPr>
-      </w:pPr>
-      <w:proofErr w:type="spellStart"/>
-      <w:r>
-        <w:rPr>
-          <w:lang w:val="en-US"/>
-        </w:rPr>
-        <w:t>S</w:t>
-      </w:r>
-      <w:r>
-        <w:rPr>
-          <w:lang w:val="en-US"/>
-        </w:rPr>
-        <w:t>truct</w:t>
-      </w:r>
-      <w:proofErr w:type="spellEnd"/>
-      <w:r>
-        <w:rPr>
-          <w:lang w:val="en-US"/>
-        </w:rPr>
-        <w:t xml:space="preserve"> DEVICE_T {</w:t>
-      </w:r>
-    </w:p>
-    <w:p>
-      <w:pPr>
-        <w:spacing w:after="120" w:line="240" w:lineRule="auto"/>
-        <w:rPr>
-          <w:lang w:val="en-US"/>
-        </w:rPr>
-      </w:pPr>
-      <w:r>
-        <w:rPr>
-          <w:lang w:val="en-US"/>
-        </w:rPr>
-        <w:tab/>
-        <w:t>UINT_16 DEV_PROFILE</w:t>
-      </w:r>
-    </w:p>
-    <w:p>
-      <w:pPr>
-        <w:spacing w:after="120" w:line="240" w:lineRule="auto"/>
-        <w:rPr>
-          <w:lang w:val="en-US"/>
-        </w:rPr>
-      </w:pPr>
-      <w:r>
-        <w:rPr>
-          <w:lang w:val="en-US"/>
-        </w:rPr>
-        <w:tab/>
-        <w:t>UINT_64 IIIE_ADDR,</w:t>
-      </w:r>
-    </w:p>
-    <w:p>
-      <w:pPr>
-        <w:spacing w:after="120" w:line="240" w:lineRule="auto"/>
-        <w:rPr>
-          <w:lang w:val="en-US"/>
-        </w:rPr>
-      </w:pPr>
-      <w:r>
-        <w:rPr>
-          <w:lang w:val="en-US"/>
-        </w:rPr>
-        <w:tab/>
-        <w:t>UINT_16 NET_ADDR,</w:t>
-      </w:r>
-    </w:p>
-    <w:p>
-      <w:pPr>
-        <w:spacing w:after="120" w:line="240" w:lineRule="auto"/>
-        <w:rPr>
-          <w:lang w:val="en-US"/>
-        </w:rPr>
-      </w:pPr>
-      <w:r>
-        <w:rPr>
-          <w:lang w:val="en-US"/>
-        </w:rPr>
-        <w:tab/>
-        <w:t>CLUSTER_T **</w:t>
-      </w:r>
-      <w:proofErr w:type="spellStart"/>
-      <w:r>
-        <w:rPr>
-          <w:lang w:val="en-US"/>
-        </w:rPr>
-        <w:t>InClusters</w:t>
-      </w:r>
-      <w:proofErr w:type="spellEnd"/>
-      <w:r>
-        <w:rPr>
-          <w:lang w:val="en-US"/>
-        </w:rPr>
-        <w:t>,</w:t>
-      </w:r>
-    </w:p>
-    <w:p>
-      <w:pPr>
-        <w:spacing w:after="120" w:line="240" w:lineRule="auto"/>
-        <w:rPr>
-          <w:lang w:val="en-US"/>
-        </w:rPr>
-      </w:pPr>
-      <w:r>
-        <w:rPr>
-          <w:lang w:val="en-US"/>
-        </w:rPr>
-        <w:tab/>
-        <w:t>CLUSTER_T **</w:t>
-      </w:r>
-      <w:proofErr w:type="spellStart"/>
-      <w:r>
-        <w:rPr>
-          <w:lang w:val="en-US"/>
-        </w:rPr>
-        <w:t>OutClusters</w:t>
-      </w:r>
-      <w:proofErr w:type="spellEnd"/>
-    </w:p>
-    <w:p>
-      <w:pPr>
-        <w:spacing w:after="120" w:line="240" w:lineRule="auto"/>
-        <w:rPr>
-          <w:lang w:val="en-US"/>
-        </w:rPr>
-      </w:pPr>
-      <w:r>
-        <w:rPr>
-          <w:lang w:val="en-US"/>
-        </w:rPr>
-        <w:t>}</w:t>
-      </w:r>
-    </w:p>
-    <w:p>
-      <w:pPr>
-        <w:spacing w:after="120" w:line="240" w:lineRule="auto"/>
-        <w:rPr>
-          <w:lang w:val="en-US"/>
-        </w:rPr>
-      </w:pPr>
-      <w:proofErr w:type="spellStart"/>
-      <w:r>
-        <w:rPr>
-          <w:lang w:val="en-US"/>
-        </w:rPr>
-        <w:lastRenderedPageBreak/>
-        <w:t>Struct</w:t>
-      </w:r>
-      <w:proofErr w:type="spellEnd"/>
-      <w:r>
-        <w:rPr>
-          <w:lang w:val="en-US"/>
-        </w:rPr>
-        <w:t xml:space="preserve"> CLUSTER_T {</w:t>
-      </w:r>
-    </w:p>
-    <w:p>
-      <w:pPr>
-        <w:spacing w:after="120" w:line="240" w:lineRule="auto"/>
-        <w:rPr>
-          <w:lang w:val="en-US"/>
-        </w:rPr>
-      </w:pPr>
-      <w:r>
-        <w:rPr>
-          <w:lang w:val="en-US"/>
-        </w:rPr>
-        <w:tab/>
-      </w:r>
-      <w:proofErr w:type="gramStart"/>
-      <w:r>
-        <w:rPr>
-          <w:lang w:val="en-US"/>
-        </w:rPr>
-        <w:t>char</w:t>
-      </w:r>
-      <w:proofErr w:type="gramEnd"/>
-      <w:r>
-        <w:rPr>
-          <w:lang w:val="en-US"/>
-        </w:rPr>
-        <w:t>* name,</w:t>
-      </w:r>
-    </w:p>
-    <w:p>
-      <w:pPr>
-        <w:spacing w:after="120" w:line="240" w:lineRule="auto"/>
-        <w:rPr>
-          <w:lang w:val="en-US"/>
-        </w:rPr>
-      </w:pPr>
-      <w:r>
-        <w:rPr>
-          <w:lang w:val="en-US"/>
-        </w:rPr>
-        <w:tab/>
-        <w:t>UINT_16 id,</w:t>
-      </w:r>
-    </w:p>
-    <w:p>
-      <w:pPr>
-        <w:spacing w:after="120" w:line="240" w:lineRule="auto"/>
-        <w:rPr>
-          <w:lang w:val="en-US"/>
-        </w:rPr>
-      </w:pPr>
-      <w:r>
-        <w:rPr>
-          <w:lang w:val="en-US"/>
-        </w:rPr>
-        <w:tab/>
-        <w:t xml:space="preserve">CMD_T* </w:t>
-      </w:r>
-      <w:proofErr w:type="spellStart"/>
-      <w:r>
-        <w:rPr>
-          <w:lang w:val="en-US"/>
-        </w:rPr>
-        <w:t>command_list</w:t>
-      </w:r>
-      <w:proofErr w:type="spellEnd"/>
-    </w:p>
-    <w:p>
-      <w:pPr>
-        <w:spacing w:after="120" w:line="240" w:lineRule="auto"/>
-        <w:rPr>
-          <w:lang w:val="en-US"/>
-        </w:rPr>
-      </w:pPr>
-      <w:r>
-        <w:rPr>
-          <w:lang w:val="en-US"/>
-        </w:rPr>
-        <w:t>}</w:t>
-      </w:r>
+      <w:r>
+        <w:rPr>
+          <w:lang w:val="en-US"/>
+        </w:rPr>
+        <w:t xml:space="preserve"> network a special regards is dedicated to the security devoted devices and are managed under the IAS</w:t>
+      </w:r>
+      <w:r>
+        <w:rPr>
+          <w:lang w:val="en-US"/>
+        </w:rPr>
+        <w:t>, Intrusion and Alarm System,</w:t>
+      </w:r>
+      <w:r>
+        <w:rPr>
+          <w:lang w:val="en-US"/>
+        </w:rPr>
+        <w:t xml:space="preserve"> set</w:t>
+      </w:r>
+      <w:r>
+        <w:rPr>
+          <w:lang w:val="en-US"/>
+        </w:rPr>
+        <w:t>.</w:t>
+      </w:r>
+    </w:p>
+    <w:p>
+      <w:pPr>
+        <w:rPr>
+          <w:lang w:val="en-US"/>
+        </w:rPr>
+      </w:pPr>
+      <w:r>
+        <w:rPr>
+          <w:lang w:val="en-US"/>
+        </w:rPr>
+        <w:t>The IAS devices are classified in: Control Indicating Equipment (CIE), Zones</w:t>
+      </w:r>
+      <w:r>
+        <w:rPr>
+          <w:lang w:val="en-US"/>
+        </w:rPr>
+        <w:t xml:space="preserve"> device, Warning Device (WD) and Ancillary Control Equipment (ACE).</w:t>
+      </w:r>
+    </w:p>
+    <w:p>
+      <w:pPr>
+        <w:rPr>
+          <w:lang w:val="en-US"/>
+        </w:rPr>
+      </w:pPr>
+      <w:r>
+        <w:rPr>
+          <w:lang w:val="en-US"/>
+        </w:rPr>
+        <w:t xml:space="preserve">We will take care only of the CIE and Zones device: the CIE is our network coordinator and the Zones devices are the managed sensors. They are described in chapter 8 of the ZCL and in chapters 7 and </w:t>
+      </w:r>
+      <w:r>
+        <w:rPr>
+          <w:lang w:val="en-US"/>
+        </w:rPr>
+        <w:t>10.7 through</w:t>
+      </w:r>
+      <w:r>
+        <w:rPr>
+          <w:lang w:val="en-US"/>
+        </w:rPr>
+        <w:t xml:space="preserve"> 10.9</w:t>
+      </w:r>
+      <w:r>
+        <w:rPr>
+          <w:lang w:val="en-US"/>
+        </w:rPr>
+        <w:t>.</w:t>
+      </w:r>
+    </w:p>
+    <w:p>
+      <w:pPr>
+        <w:rPr>
+          <w:lang w:val="en-US"/>
+        </w:rPr>
+      </w:pPr>
+    </w:p>
+    <w:p>
+      <w:pPr>
+        <w:pStyle w:val="Heading2"/>
+        <w:rPr>
+          <w:lang w:val="en-US"/>
+        </w:rPr>
+      </w:pPr>
+      <w:r>
+        <w:rPr>
+          <w:lang w:val="en-US"/>
+        </w:rPr>
+        <w:t>Enrolment Sequence</w:t>
+      </w:r>
+    </w:p>
+    <w:p>
+      <w:pPr>
+        <w:rPr>
+          <w:lang w:val="en-US"/>
+        </w:rPr>
+      </w:pPr>
+    </w:p>
+    <w:p>
+      <w:pPr>
+        <w:rPr>
+          <w:lang w:val="en-US"/>
+        </w:rPr>
+      </w:pPr>
+      <w:bookmarkStart w:id="0" w:name="_GoBack"/>
+      <w:bookmarkEnd w:id="0"/>
     </w:p>
     <w:sectPr>
-      <w:footerReference w:type="default" r:id="rId10"/>
+      <w:footerReference w:type="default" r:id="rId14"/>
       <w:pgSz w:w="11906" w:h="16838"/>
       <w:pgMar w:top="1417" w:right="1134" w:bottom="1134" w:left="1134" w:header="708" w:footer="708" w:gutter="0"/>
       <w:cols w:space="708"/>
@@ -18650,7 +20444,7 @@
           <w:rPr>
             <w:noProof/>
           </w:rPr>
-          <w:t>1</w:t>
+          <w:t>17</w:t>
         </w:r>
         <w:r>
           <w:rPr>
@@ -20590,6 +22384,11 @@
       <w:szCs w:val="16"/>
     </w:rPr>
   </w:style>
+  <w:style w:type="character" w:customStyle="1" w:styleId="apple-converted-space">
+    <w:name w:val="apple-converted-space"/>
+    <w:basedOn w:val="DefaultParagraphFont"/>
+    <w:rsid w:val="00CB7E4B"/>
+  </w:style>
 </w:styles>
 </file>
 
@@ -21618,6 +23417,11 @@
       <w:szCs w:val="16"/>
     </w:rPr>
   </w:style>
+  <w:style w:type="character" w:customStyle="1" w:styleId="apple-converted-space">
+    <w:name w:val="apple-converted-space"/>
+    <w:basedOn w:val="DefaultParagraphFont"/>
+    <w:rsid w:val="00CB7E4B"/>
+  </w:style>
 </w:styles>
 </file>
 

</xml_diff>